<commit_message>
final draft before submiting
General Requirements section, table of deliverables and milestones, references and comparinson done.
</commit_message>
<xml_diff>
--- a/proprosal.docx
+++ b/proprosal.docx
@@ -3,49 +3,63 @@
 <w:document xmlns:wpc="http://schemas.microsoft.com/office/word/2010/wordprocessingCanvas" xmlns:cx="http://schemas.microsoft.com/office/drawing/2014/chartex" xmlns:cx1="http://schemas.microsoft.com/office/drawing/2015/9/8/chartex" xmlns:cx2="http://schemas.microsoft.com/office/drawing/2015/10/21/chartex" xmlns:cx3="http://schemas.microsoft.com/office/drawing/2016/5/9/chartex" xmlns:cx4="http://schemas.microsoft.com/office/drawing/2016/5/10/chartex" xmlns:cx5="http://schemas.microsoft.com/office/drawing/2016/5/11/chartex" xmlns:cx6="http://schemas.microsoft.com/office/drawing/2016/5/12/chartex" xmlns:cx7="http://schemas.microsoft.com/office/drawing/2016/5/13/chartex" xmlns:cx8="http://schemas.microsoft.com/office/drawing/2016/5/14/chartex" xmlns:mc="http://schemas.openxmlformats.org/markup-compatibility/2006" xmlns:aink="http://schemas.microsoft.com/office/drawing/2016/ink" xmlns:am3d="http://schemas.microsoft.com/office/drawing/2017/model3d" xmlns:o="urn:schemas-microsoft-com:office:office" xmlns:r="http://schemas.openxmlformats.org/officeDocument/2006/relationships" xmlns:m="http://schemas.openxmlformats.org/officeDocument/2006/math" xmlns:v="urn:schemas-microsoft-com:vml" xmlns:wp14="http://schemas.microsoft.com/office/word/2010/wordprocessingDrawing" xmlns:wp="http://schemas.openxmlformats.org/drawingml/2006/wordprocessingDrawing" xmlns:w10="urn:schemas-microsoft-com:office:word" xmlns:w="http://schemas.openxmlformats.org/wordprocessingml/2006/main" xmlns:w14="http://schemas.microsoft.com/office/word/2010/wordml" xmlns:w15="http://schemas.microsoft.com/office/word/2012/wordml" xmlns:w16cid="http://schemas.microsoft.com/office/word/2016/wordml/cid" xmlns:w16se="http://schemas.microsoft.com/office/word/2015/wordml/symex" xmlns:wpg="http://schemas.microsoft.com/office/word/2010/wordprocessingGroup" xmlns:wpi="http://schemas.microsoft.com/office/word/2010/wordprocessingInk" xmlns:wne="http://schemas.microsoft.com/office/word/2006/wordml" xmlns:wps="http://schemas.microsoft.com/office/word/2010/wordprocessingShape" mc:Ignorable="w14 w15 w16se w16cid wp14">
   <w:body>
     <w:p>
-      <w:r>
-        <w:t xml:space="preserve">Computer Science Project Proposal </w:t>
+      <w:pPr>
+        <w:pStyle w:val="Title"/>
+        <w:jc w:val="center"/>
+      </w:pPr>
+      <w:r>
+        <w:t>Computer Science Project Proposal</w:t>
+      </w:r>
+    </w:p>
+    <w:p>
+      <w:pPr>
+        <w:jc w:val="center"/>
+      </w:pPr>
+      <w:r>
+        <w:t>By Alvaro Cabral M00526767</w:t>
       </w:r>
     </w:p>
     <w:p/>
+    <w:p>
+      <w:pPr>
+        <w:pStyle w:val="Heading2"/>
+      </w:pPr>
+      <w:r>
+        <w:t>Project description</w:t>
+      </w:r>
+    </w:p>
     <w:p/>
     <w:p>
-      <w:pPr>
-        <w:pStyle w:val="Heading2"/>
-      </w:pPr>
-      <w:r>
-        <w:t>Project description</w:t>
+      <w:r>
+        <w:t>Project Name</w:t>
+      </w:r>
+      <w:r>
+        <w:rPr>
+          <w:lang w:val="pt-PT"/>
+        </w:rPr>
+        <w:t xml:space="preserve">: </w:t>
+      </w:r>
+      <w:r>
+        <w:t>D</w:t>
+      </w:r>
+      <w:r>
+        <w:t>RENALIST</w:t>
       </w:r>
     </w:p>
     <w:p/>
     <w:p>
-      <w:r>
-        <w:t>Project Name</w:t>
-      </w:r>
-      <w:r>
-        <w:rPr>
-          <w:lang w:val="pt-PT"/>
-        </w:rPr>
-        <w:t xml:space="preserve">: </w:t>
-      </w:r>
-      <w:r>
-        <w:t>D</w:t>
-      </w:r>
-      <w:r>
-        <w:t>RENALIST</w:t>
+      <w:pPr>
+        <w:pStyle w:val="Heading3"/>
+      </w:pPr>
+      <w:r>
+        <w:t>Description</w:t>
       </w:r>
     </w:p>
     <w:p/>
     <w:p>
       <w:pPr>
-        <w:pStyle w:val="Heading3"/>
-      </w:pPr>
-      <w:r>
-        <w:t>Description</w:t>
-      </w:r>
-    </w:p>
-    <w:p/>
-    <w:p>
+        <w:jc w:val="both"/>
+      </w:pPr>
       <w:r>
         <w:t>Going out to nightclubs is becoming more often to people nowadays, nightclubs are getting more bigger and attractive and the clubs owner responsibilities are getting higher in terms of tasks to do when organizing an event. There is a variety of commercial tickets platforms that helps manage tasks for events, like sell e</w:t>
       </w:r>
@@ -186,17 +200,50 @@
         <w:t>.</w:t>
       </w:r>
     </w:p>
-    <w:p/>
+    <w:p>
+      <w:pPr>
+        <w:jc w:val="both"/>
+      </w:pPr>
+    </w:p>
+    <w:p>
+      <w:pPr>
+        <w:jc w:val="both"/>
+      </w:pPr>
+    </w:p>
+    <w:p>
+      <w:pPr>
+        <w:jc w:val="both"/>
+      </w:pPr>
+    </w:p>
+    <w:p>
+      <w:pPr>
+        <w:jc w:val="both"/>
+      </w:pPr>
+    </w:p>
+    <w:p>
+      <w:pPr>
+        <w:jc w:val="both"/>
+      </w:pPr>
+    </w:p>
     <w:p>
       <w:pPr>
         <w:pStyle w:val="Heading3"/>
-      </w:pPr>
-      <w:r>
+        <w:jc w:val="both"/>
+      </w:pPr>
+      <w:r>
+        <w:lastRenderedPageBreak/>
         <w:t xml:space="preserve">How ? </w:t>
       </w:r>
     </w:p>
-    <w:p/>
-    <w:p>
+    <w:p>
+      <w:pPr>
+        <w:jc w:val="both"/>
+      </w:pPr>
+    </w:p>
+    <w:p>
+      <w:pPr>
+        <w:jc w:val="both"/>
+      </w:pPr>
       <w:r>
         <w:t xml:space="preserve">By developing an Hybrid application, basically an application that can run in any web browser of any device and equally be converted to a mobile app </w:t>
       </w:r>
@@ -240,14 +287,22 @@
         <w:t xml:space="preserve"> </w:t>
       </w:r>
       <w:r>
-        <w:t xml:space="preserve">it would not really </w:t>
-      </w:r>
-      <w:r>
-        <w:lastRenderedPageBreak/>
-        <w:t xml:space="preserve">allow </w:t>
+        <w:t xml:space="preserve">it would not really allow </w:t>
       </w:r>
       <w:r>
         <w:t>to test whether people will download and use an app on their device</w:t>
+      </w:r>
+      <w:r>
+        <w:t>.</w:t>
+      </w:r>
+      <w:r>
+        <w:t xml:space="preserve"> Hybrid apps, like web apps, are built with Javascript, HTML, and CSS and run in something called Webview, a simplified browser within </w:t>
+      </w:r>
+      <w:r>
+        <w:t xml:space="preserve">an </w:t>
+      </w:r>
+      <w:r>
+        <w:t>app.</w:t>
       </w:r>
       <w:r>
         <w:t xml:space="preserve"> </w:t>
@@ -297,6 +352,9 @@
       </w:r>
     </w:p>
     <w:p>
+      <w:pPr>
+        <w:jc w:val="both"/>
+      </w:pPr>
       <w:r>
         <w:t>Every user will start has normal user and then get a profile depending on their needs.</w:t>
       </w:r>
@@ -305,34 +363,54 @@
       </w:r>
     </w:p>
     <w:p>
+      <w:pPr>
+        <w:jc w:val="both"/>
+      </w:pPr>
       <w:r>
         <w:t xml:space="preserve">Club clients is just a normal user that can check events of any club, get tickets of any event, check events, videos or pictures that a particular DJ or promoter is attending or have attended, get pictures taking by a photographer in an event that they have attended.  They can convert themselves into a DJ, promoter, photographer or club owner in case they are one. </w:t>
       </w:r>
     </w:p>
     <w:p>
+      <w:pPr>
+        <w:jc w:val="both"/>
+      </w:pPr>
       <w:r>
         <w:t>Club owners can create their club profiles with pictures plus information about it and manage events that are going to happen in their club.</w:t>
       </w:r>
     </w:p>
     <w:p>
+      <w:pPr>
+        <w:jc w:val="both"/>
+      </w:pPr>
       <w:r>
         <w:t xml:space="preserve">DJs publish next events they are attending and others information like type of music they play and their contact details. They can also publish in their profile little videos of highlights of past events they have attend so that anyone can see and have a better taste of how they are. </w:t>
       </w:r>
     </w:p>
     <w:p>
+      <w:pPr>
+        <w:jc w:val="both"/>
+      </w:pPr>
       <w:r>
         <w:t xml:space="preserve">Promoters create, publish and edit their events details like ticket prices, time, location etc, and promote their events in their profiles. </w:t>
       </w:r>
     </w:p>
     <w:p>
+      <w:pPr>
+        <w:jc w:val="both"/>
+      </w:pPr>
       <w:r>
         <w:t>Photographers can publish photos taken in an event so clients can go and get then, an also their contact details information .</w:t>
       </w:r>
     </w:p>
-    <w:p/>
+    <w:p>
+      <w:pPr>
+        <w:jc w:val="both"/>
+      </w:pPr>
+    </w:p>
     <w:p>
       <w:pPr>
         <w:pStyle w:val="Heading3"/>
+        <w:jc w:val="both"/>
       </w:pPr>
       <w:r>
         <w:t xml:space="preserve">Deliverables, Goals </w:t>
@@ -347,9 +425,14 @@
         <w:t xml:space="preserve"> </w:t>
       </w:r>
     </w:p>
-    <w:p/>
-    <w:p>
-      <w:pPr>
+    <w:p>
+      <w:pPr>
+        <w:jc w:val="both"/>
+      </w:pPr>
+    </w:p>
+    <w:p>
+      <w:pPr>
+        <w:jc w:val="both"/>
         <w:rPr>
           <w:rFonts w:ascii="Arial" w:hAnsi="Arial" w:cs="Arial"/>
           <w:color w:val="000000"/>
@@ -485,32 +568,40 @@
         <w:t xml:space="preserve"> </w:t>
       </w:r>
     </w:p>
-    <w:p/>
+    <w:p>
+      <w:pPr>
+        <w:jc w:val="both"/>
+      </w:pPr>
+    </w:p>
     <w:p>
       <w:pPr>
         <w:pStyle w:val="Heading3"/>
-      </w:pPr>
-      <w:r>
+        <w:jc w:val="both"/>
+      </w:pPr>
+      <w:r>
+        <w:lastRenderedPageBreak/>
         <w:t>Why ?</w:t>
       </w:r>
     </w:p>
-    <w:p/>
-    <w:p>
-      <w:pPr>
+    <w:p>
+      <w:pPr>
+        <w:jc w:val="both"/>
+      </w:pPr>
+    </w:p>
+    <w:p>
+      <w:pPr>
+        <w:jc w:val="both"/>
         <w:rPr>
           <w:lang w:val="pt-PT"/>
         </w:rPr>
       </w:pPr>
       <w:r>
-        <w:t xml:space="preserve">There is a vast disorganization in night clubs sometimes and we think it is because of the large responsibility that the club owner has, dealing with many people and many tasks at the same time makes the disorganization level high most of the times. Doing little tasks like set the reservations tables, sell the tickets, promote the event or hired or contact DJs, promoters or photographer tend to be a little stressful on one person’s head seeing that all this tasks have to be done in different places and ways. Despite the fact that club owners might have people </w:t>
-      </w:r>
-      <w:r>
-        <w:lastRenderedPageBreak/>
-        <w:t xml:space="preserve">to do it for them, but that makes them depend on other people to have the tasks done and also, like most of the times, chase this same people to have the tasks done. So having a platform where helps deal with all the different tasks that club owners has when organizing their events would be more practical and successful for their events. It would be the same weight of tasks but all in one place that helps save time, organize and have an quick access to data involved. </w:t>
-      </w:r>
-    </w:p>
-    <w:p>
-      <w:pPr>
+        <w:t xml:space="preserve">There is a vast disorganization in night clubs sometimes and we think it is because of the large responsibility that the club owner has, dealing with many people and many tasks at the same time makes the disorganization level high most of the times. Doing little tasks like set the reservations tables, sell the tickets, promote the event or hired or contact DJs, promoters or photographer tend to be a little stressful on one person’s head seeing that all this tasks have to be done in different places and ways. Despite the fact that club owners might have people to do it for them, but that makes them depend on other people to have the tasks done and also, like most of the times, chase this same people to have the tasks done. So having a platform where helps deal with all the different tasks that club owners has when organizing their events would be more practical and successful for their events. It would be the same weight of tasks but all in one place that helps save time, organize and have an quick access to data involved. </w:t>
+      </w:r>
+    </w:p>
+    <w:p>
+      <w:pPr>
+        <w:jc w:val="both"/>
         <w:rPr>
           <w:lang w:val="pt-PT"/>
         </w:rPr>
@@ -518,21 +609,22 @@
     </w:p>
     <w:p>
       <w:pPr>
-        <w:rPr>
-          <w:lang w:val="pt-PT"/>
-        </w:rPr>
-      </w:pPr>
-    </w:p>
-    <w:p>
-      <w:pPr>
         <w:pStyle w:val="Heading3"/>
+        <w:jc w:val="both"/>
       </w:pPr>
       <w:r>
         <w:t>Evaluation</w:t>
       </w:r>
     </w:p>
-    <w:p/>
-    <w:p>
+    <w:p>
+      <w:pPr>
+        <w:jc w:val="both"/>
+      </w:pPr>
+    </w:p>
+    <w:p>
+      <w:pPr>
+        <w:jc w:val="both"/>
+      </w:pPr>
       <w:r>
         <w:t>This</w:t>
       </w:r>
@@ -573,17 +665,29 @@
         <w:t xml:space="preserve">a layout design that will look intuitive an natural between all this devices systems. </w:t>
       </w:r>
     </w:p>
-    <w:p/>
+    <w:p>
+      <w:pPr>
+        <w:jc w:val="both"/>
+      </w:pPr>
+    </w:p>
     <w:p>
       <w:pPr>
         <w:pStyle w:val="Heading3"/>
+        <w:jc w:val="both"/>
       </w:pPr>
       <w:r>
         <w:t>Comparison</w:t>
       </w:r>
     </w:p>
-    <w:p/>
-    <w:p>
+    <w:p>
+      <w:pPr>
+        <w:jc w:val="both"/>
+      </w:pPr>
+    </w:p>
+    <w:p>
+      <w:pPr>
+        <w:jc w:val="both"/>
+      </w:pPr>
       <w:r>
         <w:t xml:space="preserve">As cited before </w:t>
       </w:r>
@@ -659,6 +763,7 @@
           <w:ilvl w:val="0"/>
           <w:numId w:val="3"/>
         </w:numPr>
+        <w:jc w:val="both"/>
       </w:pPr>
       <w:r>
         <w:t>It</w:t>
@@ -683,6 +788,7 @@
           <w:ilvl w:val="0"/>
           <w:numId w:val="3"/>
         </w:numPr>
+        <w:jc w:val="both"/>
       </w:pPr>
       <w:r>
         <w:t xml:space="preserve">There will be possible to add </w:t>
@@ -707,6 +813,7 @@
           <w:ilvl w:val="0"/>
           <w:numId w:val="3"/>
         </w:numPr>
+        <w:jc w:val="both"/>
       </w:pPr>
       <w:r>
         <w:t>It is going to be possible to hire DJs, Photographers and Promoters for events through the platform.</w:t>
@@ -719,15 +826,10 @@
           <w:ilvl w:val="0"/>
           <w:numId w:val="3"/>
         </w:numPr>
-      </w:pPr>
-      <w:r>
-        <w:t xml:space="preserve">There will be profiles of DJs, Photographers, </w:t>
-      </w:r>
-      <w:r>
-        <w:t>Promoters</w:t>
-      </w:r>
-      <w:r>
-        <w:t xml:space="preserve"> or Clubs so any users can check their details.</w:t>
+        <w:jc w:val="both"/>
+      </w:pPr>
+      <w:r>
+        <w:t>There will be profiles of DJs, Photographers, Promoters or Clubs so any users can check their details.</w:t>
       </w:r>
     </w:p>
     <w:p>
@@ -737,6 +839,7 @@
           <w:ilvl w:val="0"/>
           <w:numId w:val="3"/>
         </w:numPr>
+        <w:jc w:val="both"/>
       </w:pPr>
       <w:r>
         <w:t xml:space="preserve">E-tickets will be </w:t>
@@ -761,15 +864,11 @@
           <w:ilvl w:val="0"/>
           <w:numId w:val="3"/>
         </w:numPr>
-      </w:pPr>
-      <w:r>
-        <w:t xml:space="preserve">Users will follow or have the  advantage to only be feed with events of a particular subjects, like </w:t>
-      </w:r>
-      <w:r>
-        <w:t>DJs, Photographers, Promoters or Clubs</w:t>
-      </w:r>
-      <w:r>
-        <w:t xml:space="preserve"> they following.</w:t>
+        <w:jc w:val="both"/>
+      </w:pPr>
+      <w:r>
+        <w:lastRenderedPageBreak/>
+        <w:t>Users will follow or have the  advantage to only be feed with events of a particular subjects, like DJs, Photographers, Promoters or Clubs they following.</w:t>
       </w:r>
     </w:p>
     <w:p>
@@ -779,6 +878,7 @@
           <w:ilvl w:val="0"/>
           <w:numId w:val="3"/>
         </w:numPr>
+        <w:jc w:val="both"/>
       </w:pPr>
       <w:r>
         <w:t xml:space="preserve">Events ticket check live by mobile phone, tablet or computer device when the event is occurring. </w:t>
@@ -791,15 +891,13 @@
           <w:ilvl w:val="0"/>
           <w:numId w:val="3"/>
         </w:numPr>
+        <w:jc w:val="both"/>
       </w:pPr>
       <w:r>
         <w:t>History</w:t>
       </w:r>
       <w:r>
-        <w:t xml:space="preserve"> </w:t>
-      </w:r>
-      <w:r>
-        <w:t>highlights</w:t>
+        <w:t xml:space="preserve"> highlights</w:t>
       </w:r>
       <w:r>
         <w:t xml:space="preserve"> wit</w:t>
@@ -825,8 +923,6 @@
       <w:r>
         <w:t>.</w:t>
       </w:r>
-      <w:bookmarkStart w:id="0" w:name="_GoBack"/>
-      <w:bookmarkEnd w:id="0"/>
     </w:p>
     <w:p>
       <w:pPr>
@@ -835,16 +931,813 @@
           <w:ilvl w:val="0"/>
           <w:numId w:val="3"/>
         </w:numPr>
-      </w:pPr>
-      <w:r>
+        <w:jc w:val="both"/>
+      </w:pPr>
+    </w:p>
+    <w:p>
+      <w:pPr>
+        <w:pStyle w:val="ListParagraph"/>
+        <w:numPr>
+          <w:ilvl w:val="0"/>
+          <w:numId w:val="3"/>
+        </w:numPr>
+        <w:jc w:val="both"/>
+      </w:pPr>
+      <w:r>
+        <w:t>Users will be able to reserve table of an event they are attending in case is there an option to.</w:t>
+      </w:r>
+      <w:bookmarkStart w:id="0" w:name="_GoBack"/>
+      <w:bookmarkEnd w:id="0"/>
+    </w:p>
+    <w:p/>
+    <w:p>
+      <w:pPr>
+        <w:pStyle w:val="Heading2"/>
+      </w:pPr>
+      <w:r>
+        <w:t>General requirements</w:t>
+      </w:r>
+    </w:p>
+    <w:p/>
+    <w:p>
+      <w:pPr>
+        <w:pStyle w:val="Heading3"/>
+      </w:pPr>
+      <w:r>
+        <w:t>Software requirements</w:t>
+      </w:r>
+    </w:p>
+    <w:p/>
+    <w:p>
+      <w:r>
+        <w:t>HTML5, JavaScrip</w:t>
+      </w:r>
+      <w:r>
+        <w:t>t</w:t>
+      </w:r>
+      <w:r>
+        <w:t xml:space="preserve"> and CSS Languages </w:t>
+      </w:r>
+      <w:r>
+        <w:t xml:space="preserve">ionic and Cordova framework </w:t>
+      </w:r>
+    </w:p>
+    <w:p/>
+    <w:p>
+      <w:pPr>
+        <w:pStyle w:val="Heading3"/>
+      </w:pPr>
+      <w:r>
+        <w:t>User requirements</w:t>
+      </w:r>
+    </w:p>
+    <w:p>
+      <w:pPr>
+        <w:rPr>
+          <w:sz w:val="20"/>
+          <w:szCs w:val="20"/>
+        </w:rPr>
+      </w:pPr>
+    </w:p>
+    <w:p>
+      <w:pPr>
+        <w:numPr>
+          <w:ilvl w:val="0"/>
+          <w:numId w:val="4"/>
+        </w:numPr>
+        <w:shd w:val="clear" w:color="auto" w:fill="FFFFFF"/>
+        <w:suppressAutoHyphens w:val="0"/>
+        <w:autoSpaceDN/>
+        <w:spacing w:after="180" w:line="270" w:lineRule="atLeast"/>
+        <w:textAlignment w:val="auto"/>
+        <w:rPr>
+          <w:rFonts w:asciiTheme="minorHAnsi" w:hAnsiTheme="minorHAnsi" w:cstheme="minorHAnsi"/>
+          <w:color w:val="444444"/>
+          <w:sz w:val="20"/>
+          <w:szCs w:val="20"/>
+        </w:rPr>
+      </w:pPr>
+      <w:r>
+        <w:rPr>
+          <w:rFonts w:asciiTheme="minorHAnsi" w:hAnsiTheme="minorHAnsi" w:cstheme="minorHAnsi"/>
+          <w:color w:val="444444"/>
+          <w:sz w:val="20"/>
+          <w:szCs w:val="20"/>
+        </w:rPr>
+        <w:t>Create one-time events or reoccuring events.</w:t>
+      </w:r>
+    </w:p>
+    <w:p>
+      <w:pPr>
+        <w:numPr>
+          <w:ilvl w:val="0"/>
+          <w:numId w:val="4"/>
+        </w:numPr>
+        <w:shd w:val="clear" w:color="auto" w:fill="FFFFFF"/>
+        <w:suppressAutoHyphens w:val="0"/>
+        <w:autoSpaceDN/>
+        <w:spacing w:after="0" w:line="270" w:lineRule="atLeast"/>
+        <w:textAlignment w:val="auto"/>
+        <w:rPr>
+          <w:rFonts w:asciiTheme="minorHAnsi" w:hAnsiTheme="minorHAnsi" w:cstheme="minorHAnsi"/>
+          <w:color w:val="444444"/>
+          <w:sz w:val="20"/>
+          <w:szCs w:val="20"/>
+        </w:rPr>
+      </w:pPr>
+      <w:r>
+        <w:rPr>
+          <w:rFonts w:asciiTheme="minorHAnsi" w:hAnsiTheme="minorHAnsi" w:cstheme="minorHAnsi"/>
+          <w:color w:val="444444"/>
+          <w:sz w:val="20"/>
+          <w:szCs w:val="20"/>
+        </w:rPr>
+        <w:t>Allows complex reoccuring patterns for events. You can create events that last an arbirtary time, and repeat over a specified period. Supports complex schedules such as </w:t>
+      </w:r>
+      <w:r>
+        <w:rPr>
+          <w:rStyle w:val="Emphasis"/>
+          <w:rFonts w:asciiTheme="minorHAnsi" w:hAnsiTheme="minorHAnsi" w:cstheme="minorHAnsi"/>
+          <w:color w:val="444444"/>
+          <w:sz w:val="20"/>
+          <w:szCs w:val="20"/>
+        </w:rPr>
+        <w:t>On the third Tuesday of every fourth month or Every month on the 16th</w:t>
+      </w:r>
+      <w:r>
+        <w:rPr>
+          <w:rFonts w:asciiTheme="minorHAnsi" w:hAnsiTheme="minorHAnsi" w:cstheme="minorHAnsi"/>
+          <w:color w:val="444444"/>
+          <w:sz w:val="20"/>
+          <w:szCs w:val="20"/>
+        </w:rPr>
+        <w:t>.</w:t>
+      </w:r>
+    </w:p>
+    <w:p>
+      <w:pPr>
+        <w:numPr>
+          <w:ilvl w:val="0"/>
+          <w:numId w:val="4"/>
+        </w:numPr>
+        <w:shd w:val="clear" w:color="auto" w:fill="FFFFFF"/>
+        <w:suppressAutoHyphens w:val="0"/>
+        <w:autoSpaceDN/>
+        <w:spacing w:after="180" w:line="270" w:lineRule="atLeast"/>
+        <w:textAlignment w:val="auto"/>
+        <w:rPr>
+          <w:rFonts w:asciiTheme="minorHAnsi" w:hAnsiTheme="minorHAnsi" w:cstheme="minorHAnsi"/>
+          <w:color w:val="444444"/>
+          <w:sz w:val="20"/>
+          <w:szCs w:val="20"/>
+        </w:rPr>
+      </w:pPr>
+      <w:r>
+        <w:rPr>
+          <w:rFonts w:asciiTheme="minorHAnsi" w:hAnsiTheme="minorHAnsi" w:cstheme="minorHAnsi"/>
+          <w:color w:val="444444"/>
+          <w:sz w:val="20"/>
+          <w:szCs w:val="20"/>
+        </w:rPr>
+        <w:t>Ability to add or remove specific dates to an event</w:t>
+      </w:r>
+    </w:p>
+    <w:p>
+      <w:pPr>
+        <w:numPr>
+          <w:ilvl w:val="0"/>
+          <w:numId w:val="4"/>
+        </w:numPr>
+        <w:shd w:val="clear" w:color="auto" w:fill="FFFFFF"/>
+        <w:suppressAutoHyphens w:val="0"/>
+        <w:autoSpaceDN/>
+        <w:spacing w:after="180" w:line="270" w:lineRule="atLeast"/>
+        <w:textAlignment w:val="auto"/>
+        <w:rPr>
+          <w:rFonts w:asciiTheme="minorHAnsi" w:hAnsiTheme="minorHAnsi" w:cstheme="minorHAnsi"/>
+          <w:color w:val="444444"/>
+          <w:sz w:val="20"/>
+          <w:szCs w:val="20"/>
+        </w:rPr>
+      </w:pPr>
+      <w:r>
+        <w:rPr>
+          <w:rFonts w:asciiTheme="minorHAnsi" w:hAnsiTheme="minorHAnsi" w:cstheme="minorHAnsi"/>
+          <w:color w:val="444444"/>
+          <w:sz w:val="20"/>
+          <w:szCs w:val="20"/>
+        </w:rPr>
+        <w:t>Event functions available which extend the post functions (e.g. the_title(),get_the_author(), the_author()) to ouput or return event data (the start date-time, the venue etc).</w:t>
+      </w:r>
+    </w:p>
+    <w:p>
+      <w:pPr>
+        <w:numPr>
+          <w:ilvl w:val="0"/>
+          <w:numId w:val="4"/>
+        </w:numPr>
+        <w:shd w:val="clear" w:color="auto" w:fill="FFFFFF"/>
+        <w:suppressAutoHyphens w:val="0"/>
+        <w:autoSpaceDN/>
+        <w:spacing w:after="180" w:line="270" w:lineRule="atLeast"/>
+        <w:textAlignment w:val="auto"/>
+        <w:rPr>
+          <w:rFonts w:asciiTheme="minorHAnsi" w:hAnsiTheme="minorHAnsi" w:cstheme="minorHAnsi"/>
+          <w:color w:val="444444"/>
+          <w:sz w:val="20"/>
+          <w:szCs w:val="20"/>
+        </w:rPr>
+      </w:pPr>
+      <w:r>
+        <w:rPr>
+          <w:rFonts w:asciiTheme="minorHAnsi" w:hAnsiTheme="minorHAnsi" w:cstheme="minorHAnsi"/>
+          <w:color w:val="444444"/>
+          <w:sz w:val="20"/>
+          <w:szCs w:val="20"/>
+        </w:rPr>
+        <w:t>Create venues for your events, with Google maps support and a fully-featured content editor.</w:t>
+      </w:r>
+    </w:p>
+    <w:p>
+      <w:pPr>
+        <w:numPr>
+          <w:ilvl w:val="0"/>
+          <w:numId w:val="4"/>
+        </w:numPr>
+        <w:shd w:val="clear" w:color="auto" w:fill="FFFFFF"/>
+        <w:suppressAutoHyphens w:val="0"/>
+        <w:autoSpaceDN/>
+        <w:spacing w:after="180" w:line="270" w:lineRule="atLeast"/>
+        <w:textAlignment w:val="auto"/>
+        <w:rPr>
+          <w:rFonts w:asciiTheme="minorHAnsi" w:hAnsiTheme="minorHAnsi" w:cstheme="minorHAnsi"/>
+          <w:color w:val="444444"/>
+          <w:sz w:val="20"/>
+          <w:szCs w:val="20"/>
+        </w:rPr>
+      </w:pPr>
+      <w:r>
+        <w:rPr>
+          <w:rFonts w:asciiTheme="minorHAnsi" w:hAnsiTheme="minorHAnsi" w:cstheme="minorHAnsi"/>
+          <w:color w:val="444444"/>
+          <w:sz w:val="20"/>
+          <w:szCs w:val="20"/>
+        </w:rPr>
+        <w:t>Widgets:</w:t>
+      </w:r>
+    </w:p>
+    <w:p>
+      <w:pPr>
+        <w:numPr>
+          <w:ilvl w:val="1"/>
+          <w:numId w:val="4"/>
+        </w:numPr>
+        <w:shd w:val="clear" w:color="auto" w:fill="FFFFFF"/>
+        <w:suppressAutoHyphens w:val="0"/>
+        <w:autoSpaceDN/>
+        <w:spacing w:after="90" w:line="270" w:lineRule="atLeast"/>
+        <w:ind w:left="1170"/>
+        <w:textAlignment w:val="auto"/>
+        <w:rPr>
+          <w:rFonts w:asciiTheme="minorHAnsi" w:hAnsiTheme="minorHAnsi" w:cstheme="minorHAnsi"/>
+          <w:color w:val="444444"/>
+          <w:sz w:val="20"/>
+          <w:szCs w:val="20"/>
+        </w:rPr>
+      </w:pPr>
+      <w:r>
+        <w:rPr>
+          <w:rFonts w:asciiTheme="minorHAnsi" w:hAnsiTheme="minorHAnsi" w:cstheme="minorHAnsi"/>
+          <w:color w:val="444444"/>
+          <w:sz w:val="20"/>
+          <w:szCs w:val="20"/>
+        </w:rPr>
+        <w:t>Calendar widget – displays a calendar (identical to the standard WordPress Calendar)</w:t>
+      </w:r>
+    </w:p>
+    <w:p>
+      <w:pPr>
+        <w:numPr>
+          <w:ilvl w:val="1"/>
+          <w:numId w:val="4"/>
+        </w:numPr>
+        <w:shd w:val="clear" w:color="auto" w:fill="FFFFFF"/>
+        <w:suppressAutoHyphens w:val="0"/>
+        <w:autoSpaceDN/>
+        <w:spacing w:after="90" w:line="270" w:lineRule="atLeast"/>
+        <w:ind w:left="1170"/>
+        <w:textAlignment w:val="auto"/>
+        <w:rPr>
+          <w:rFonts w:asciiTheme="minorHAnsi" w:hAnsiTheme="minorHAnsi" w:cstheme="minorHAnsi"/>
+          <w:color w:val="444444"/>
+          <w:sz w:val="20"/>
+          <w:szCs w:val="20"/>
+        </w:rPr>
+      </w:pPr>
+      <w:r>
+        <w:rPr>
+          <w:rFonts w:asciiTheme="minorHAnsi" w:hAnsiTheme="minorHAnsi" w:cstheme="minorHAnsi"/>
+          <w:color w:val="444444"/>
+          <w:sz w:val="20"/>
+          <w:szCs w:val="20"/>
+        </w:rPr>
+        <w:t>Event List widget – displays a list of events, with options to specify the number of events, restrict by categories or venues etc.</w:t>
+      </w:r>
+    </w:p>
+    <w:p>
+      <w:pPr>
+        <w:numPr>
+          <w:ilvl w:val="1"/>
+          <w:numId w:val="4"/>
+        </w:numPr>
+        <w:shd w:val="clear" w:color="auto" w:fill="FFFFFF"/>
+        <w:suppressAutoHyphens w:val="0"/>
+        <w:autoSpaceDN/>
+        <w:spacing w:after="90" w:line="270" w:lineRule="atLeast"/>
+        <w:ind w:left="1170"/>
+        <w:textAlignment w:val="auto"/>
+        <w:rPr>
+          <w:rFonts w:asciiTheme="minorHAnsi" w:hAnsiTheme="minorHAnsi" w:cstheme="minorHAnsi"/>
+          <w:color w:val="444444"/>
+          <w:sz w:val="20"/>
+          <w:szCs w:val="20"/>
+        </w:rPr>
+      </w:pPr>
+      <w:r>
+        <w:rPr>
+          <w:rFonts w:asciiTheme="minorHAnsi" w:hAnsiTheme="minorHAnsi" w:cstheme="minorHAnsi"/>
+          <w:color w:val="444444"/>
+          <w:sz w:val="20"/>
+          <w:szCs w:val="20"/>
+        </w:rPr>
+        <w:t>Event Agenda widget</w:t>
+      </w:r>
+    </w:p>
+    <w:p>
+      <w:pPr>
+        <w:numPr>
+          <w:ilvl w:val="0"/>
+          <w:numId w:val="4"/>
+        </w:numPr>
+        <w:shd w:val="clear" w:color="auto" w:fill="FFFFFF"/>
+        <w:suppressAutoHyphens w:val="0"/>
+        <w:autoSpaceDN/>
+        <w:spacing w:after="180" w:line="270" w:lineRule="atLeast"/>
+        <w:textAlignment w:val="auto"/>
+        <w:rPr>
+          <w:rFonts w:asciiTheme="minorHAnsi" w:hAnsiTheme="minorHAnsi" w:cstheme="minorHAnsi"/>
+          <w:color w:val="444444"/>
+          <w:sz w:val="20"/>
+          <w:szCs w:val="20"/>
+        </w:rPr>
+      </w:pPr>
+      <w:r>
+        <w:rPr>
+          <w:rFonts w:asciiTheme="minorHAnsi" w:hAnsiTheme="minorHAnsi" w:cstheme="minorHAnsi"/>
+          <w:color w:val="444444"/>
+          <w:sz w:val="20"/>
+          <w:szCs w:val="20"/>
+        </w:rPr>
+        <w:t>Shortcodes:</w:t>
+      </w:r>
+    </w:p>
+    <w:p>
+      <w:pPr>
+        <w:numPr>
+          <w:ilvl w:val="1"/>
+          <w:numId w:val="4"/>
+        </w:numPr>
+        <w:shd w:val="clear" w:color="auto" w:fill="FFFFFF"/>
+        <w:suppressAutoHyphens w:val="0"/>
+        <w:autoSpaceDN/>
+        <w:spacing w:after="90" w:line="270" w:lineRule="atLeast"/>
+        <w:ind w:left="1170"/>
+        <w:textAlignment w:val="auto"/>
+        <w:rPr>
+          <w:rFonts w:asciiTheme="minorHAnsi" w:hAnsiTheme="minorHAnsi" w:cstheme="minorHAnsi"/>
+          <w:color w:val="444444"/>
+          <w:sz w:val="20"/>
+          <w:szCs w:val="20"/>
+        </w:rPr>
+      </w:pPr>
+      <w:r>
+        <w:rPr>
+          <w:rFonts w:asciiTheme="minorHAnsi" w:hAnsiTheme="minorHAnsi" w:cstheme="minorHAnsi"/>
+          <w:color w:val="444444"/>
+          <w:sz w:val="20"/>
+          <w:szCs w:val="20"/>
+        </w:rPr>
+        <w:t>(full)Calendar, includes optional category &amp; venue filters.</w:t>
+      </w:r>
+    </w:p>
+    <w:p>
+      <w:pPr>
+        <w:numPr>
+          <w:ilvl w:val="1"/>
+          <w:numId w:val="4"/>
+        </w:numPr>
+        <w:shd w:val="clear" w:color="auto" w:fill="FFFFFF"/>
+        <w:suppressAutoHyphens w:val="0"/>
+        <w:autoSpaceDN/>
+        <w:spacing w:after="90" w:line="270" w:lineRule="atLeast"/>
+        <w:ind w:left="1170"/>
+        <w:textAlignment w:val="auto"/>
+        <w:rPr>
+          <w:rFonts w:asciiTheme="minorHAnsi" w:hAnsiTheme="minorHAnsi" w:cstheme="minorHAnsi"/>
+          <w:color w:val="444444"/>
+          <w:sz w:val="20"/>
+          <w:szCs w:val="20"/>
+        </w:rPr>
+      </w:pPr>
+      <w:r>
+        <w:rPr>
+          <w:rFonts w:asciiTheme="minorHAnsi" w:hAnsiTheme="minorHAnsi" w:cstheme="minorHAnsi"/>
+          <w:color w:val="444444"/>
+          <w:sz w:val="20"/>
+          <w:szCs w:val="20"/>
+        </w:rPr>
+        <w:t>Calendar (similar to widget calendar)</w:t>
+      </w:r>
+    </w:p>
+    <w:p>
+      <w:pPr>
+        <w:numPr>
+          <w:ilvl w:val="1"/>
+          <w:numId w:val="4"/>
+        </w:numPr>
+        <w:shd w:val="clear" w:color="auto" w:fill="FFFFFF"/>
+        <w:suppressAutoHyphens w:val="0"/>
+        <w:autoSpaceDN/>
+        <w:spacing w:after="90" w:line="270" w:lineRule="atLeast"/>
+        <w:ind w:left="1170"/>
+        <w:textAlignment w:val="auto"/>
+        <w:rPr>
+          <w:rFonts w:asciiTheme="minorHAnsi" w:hAnsiTheme="minorHAnsi" w:cstheme="minorHAnsi"/>
+          <w:color w:val="444444"/>
+          <w:sz w:val="20"/>
+          <w:szCs w:val="20"/>
+        </w:rPr>
+      </w:pPr>
+      <w:r>
+        <w:rPr>
+          <w:rFonts w:asciiTheme="minorHAnsi" w:hAnsiTheme="minorHAnsi" w:cstheme="minorHAnsi"/>
+          <w:color w:val="444444"/>
+          <w:sz w:val="20"/>
+          <w:szCs w:val="20"/>
+        </w:rPr>
+        <w:t>Event List (similar to Event List widget)</w:t>
+      </w:r>
+    </w:p>
+    <w:p>
+      <w:pPr>
+        <w:numPr>
+          <w:ilvl w:val="1"/>
+          <w:numId w:val="4"/>
+        </w:numPr>
+        <w:shd w:val="clear" w:color="auto" w:fill="FFFFFF"/>
+        <w:suppressAutoHyphens w:val="0"/>
+        <w:autoSpaceDN/>
+        <w:spacing w:after="90" w:line="270" w:lineRule="atLeast"/>
+        <w:ind w:left="1170"/>
+        <w:textAlignment w:val="auto"/>
+        <w:rPr>
+          <w:rFonts w:asciiTheme="minorHAnsi" w:hAnsiTheme="minorHAnsi" w:cstheme="minorHAnsi"/>
+          <w:color w:val="444444"/>
+          <w:sz w:val="20"/>
+          <w:szCs w:val="20"/>
+        </w:rPr>
+      </w:pPr>
+      <w:r>
+        <w:rPr>
+          <w:rFonts w:asciiTheme="minorHAnsi" w:hAnsiTheme="minorHAnsi" w:cstheme="minorHAnsi"/>
+          <w:color w:val="444444"/>
+          <w:sz w:val="20"/>
+          <w:szCs w:val="20"/>
+        </w:rPr>
+        <w:t>Event Agenda (similar to Event Agenda widget)</w:t>
+      </w:r>
+    </w:p>
+    <w:p>
+      <w:pPr>
+        <w:numPr>
+          <w:ilvl w:val="1"/>
+          <w:numId w:val="4"/>
+        </w:numPr>
+        <w:shd w:val="clear" w:color="auto" w:fill="FFFFFF"/>
+        <w:suppressAutoHyphens w:val="0"/>
+        <w:autoSpaceDN/>
+        <w:spacing w:after="90" w:line="270" w:lineRule="atLeast"/>
+        <w:ind w:left="1170"/>
+        <w:textAlignment w:val="auto"/>
+        <w:rPr>
+          <w:rFonts w:asciiTheme="minorHAnsi" w:hAnsiTheme="minorHAnsi" w:cstheme="minorHAnsi"/>
+          <w:color w:val="444444"/>
+          <w:sz w:val="20"/>
+          <w:szCs w:val="20"/>
+        </w:rPr>
+      </w:pPr>
+      <w:r>
+        <w:rPr>
+          <w:rFonts w:asciiTheme="minorHAnsi" w:hAnsiTheme="minorHAnsi" w:cstheme="minorHAnsi"/>
+          <w:color w:val="444444"/>
+          <w:sz w:val="20"/>
+          <w:szCs w:val="20"/>
+        </w:rPr>
+        <w:t>Venue map</w:t>
+      </w:r>
+    </w:p>
+    <w:p>
+      <w:pPr>
+        <w:numPr>
+          <w:ilvl w:val="1"/>
+          <w:numId w:val="4"/>
+        </w:numPr>
+        <w:shd w:val="clear" w:color="auto" w:fill="FFFFFF"/>
+        <w:suppressAutoHyphens w:val="0"/>
+        <w:autoSpaceDN/>
+        <w:spacing w:after="90" w:line="270" w:lineRule="atLeast"/>
+        <w:ind w:left="1170"/>
+        <w:textAlignment w:val="auto"/>
+        <w:rPr>
+          <w:rFonts w:asciiTheme="minorHAnsi" w:hAnsiTheme="minorHAnsi" w:cstheme="minorHAnsi"/>
+          <w:color w:val="444444"/>
+          <w:sz w:val="20"/>
+          <w:szCs w:val="20"/>
+        </w:rPr>
+      </w:pPr>
+      <w:r>
+        <w:rPr>
+          <w:rFonts w:asciiTheme="minorHAnsi" w:hAnsiTheme="minorHAnsi" w:cstheme="minorHAnsi"/>
+          <w:color w:val="444444"/>
+          <w:sz w:val="20"/>
+          <w:szCs w:val="20"/>
+        </w:rPr>
+        <w:t>Subscribe to event feeds</w:t>
+      </w:r>
+    </w:p>
+    <w:p>
+      <w:pPr>
+        <w:numPr>
+          <w:ilvl w:val="0"/>
+          <w:numId w:val="4"/>
+        </w:numPr>
+        <w:shd w:val="clear" w:color="auto" w:fill="FFFFFF"/>
+        <w:suppressAutoHyphens w:val="0"/>
+        <w:autoSpaceDN/>
+        <w:spacing w:after="180" w:line="270" w:lineRule="atLeast"/>
+        <w:textAlignment w:val="auto"/>
+        <w:rPr>
+          <w:rFonts w:asciiTheme="minorHAnsi" w:hAnsiTheme="minorHAnsi" w:cstheme="minorHAnsi"/>
+          <w:color w:val="444444"/>
+          <w:sz w:val="20"/>
+          <w:szCs w:val="20"/>
+        </w:rPr>
+      </w:pPr>
+      <w:r>
+        <w:rPr>
+          <w:rFonts w:asciiTheme="minorHAnsi" w:hAnsiTheme="minorHAnsi" w:cstheme="minorHAnsi"/>
+          <w:color w:val="444444"/>
+          <w:sz w:val="20"/>
+          <w:szCs w:val="20"/>
+        </w:rPr>
+        <w:t>Year, month and day archive pages</w:t>
+      </w:r>
+    </w:p>
+    <w:p>
+      <w:pPr>
+        <w:numPr>
+          <w:ilvl w:val="0"/>
+          <w:numId w:val="4"/>
+        </w:numPr>
+        <w:shd w:val="clear" w:color="auto" w:fill="FFFFFF"/>
+        <w:suppressAutoHyphens w:val="0"/>
+        <w:autoSpaceDN/>
+        <w:spacing w:after="180" w:line="270" w:lineRule="atLeast"/>
+        <w:textAlignment w:val="auto"/>
+        <w:rPr>
+          <w:rFonts w:asciiTheme="minorHAnsi" w:hAnsiTheme="minorHAnsi" w:cstheme="minorHAnsi"/>
+          <w:color w:val="444444"/>
+          <w:sz w:val="20"/>
+          <w:szCs w:val="20"/>
+        </w:rPr>
+      </w:pPr>
+      <w:r>
+        <w:rPr>
+          <w:rFonts w:asciiTheme="minorHAnsi" w:hAnsiTheme="minorHAnsi" w:cstheme="minorHAnsi"/>
+          <w:color w:val="444444"/>
+          <w:sz w:val="20"/>
+          <w:szCs w:val="20"/>
+        </w:rPr>
         <w:lastRenderedPageBreak/>
-        <w:t>Users will be able to reserve table of an event they are attending in case is there an option to.</w:t>
-      </w:r>
-    </w:p>
-    <w:p>
-      <w:pPr>
-        <w:pStyle w:val="ListParagraph"/>
-      </w:pPr>
+        <w:t>Relative date queries (for example, query events that finished in the last 24 hours, or events starting in the coming week).</w:t>
+      </w:r>
+    </w:p>
+    <w:p>
+      <w:pPr>
+        <w:numPr>
+          <w:ilvl w:val="0"/>
+          <w:numId w:val="4"/>
+        </w:numPr>
+        <w:shd w:val="clear" w:color="auto" w:fill="FFFFFF"/>
+        <w:suppressAutoHyphens w:val="0"/>
+        <w:autoSpaceDN/>
+        <w:spacing w:after="180" w:line="270" w:lineRule="atLeast"/>
+        <w:textAlignment w:val="auto"/>
+        <w:rPr>
+          <w:rFonts w:asciiTheme="minorHAnsi" w:hAnsiTheme="minorHAnsi" w:cstheme="minorHAnsi"/>
+          <w:color w:val="444444"/>
+          <w:sz w:val="20"/>
+          <w:szCs w:val="20"/>
+        </w:rPr>
+      </w:pPr>
+      <w:r>
+        <w:rPr>
+          <w:rFonts w:asciiTheme="minorHAnsi" w:hAnsiTheme="minorHAnsi" w:cstheme="minorHAnsi"/>
+          <w:color w:val="444444"/>
+          <w:sz w:val="20"/>
+          <w:szCs w:val="20"/>
+        </w:rPr>
+        <w:t>Assign events to categories and tags, and view events by category or tag.</w:t>
+      </w:r>
+    </w:p>
+    <w:p>
+      <w:pPr>
+        <w:numPr>
+          <w:ilvl w:val="0"/>
+          <w:numId w:val="4"/>
+        </w:numPr>
+        <w:shd w:val="clear" w:color="auto" w:fill="FFFFFF"/>
+        <w:suppressAutoHyphens w:val="0"/>
+        <w:autoSpaceDN/>
+        <w:spacing w:after="180" w:line="270" w:lineRule="atLeast"/>
+        <w:textAlignment w:val="auto"/>
+        <w:rPr>
+          <w:rFonts w:asciiTheme="minorHAnsi" w:hAnsiTheme="minorHAnsi" w:cstheme="minorHAnsi"/>
+          <w:color w:val="444444"/>
+          <w:sz w:val="20"/>
+          <w:szCs w:val="20"/>
+        </w:rPr>
+      </w:pPr>
+      <w:r>
+        <w:rPr>
+          <w:rFonts w:asciiTheme="minorHAnsi" w:hAnsiTheme="minorHAnsi" w:cstheme="minorHAnsi"/>
+          <w:color w:val="444444"/>
+          <w:sz w:val="20"/>
+          <w:szCs w:val="20"/>
+        </w:rPr>
+        <w:t>Color-coded event categories.</w:t>
+      </w:r>
+    </w:p>
+    <w:p>
+      <w:pPr>
+        <w:numPr>
+          <w:ilvl w:val="0"/>
+          <w:numId w:val="4"/>
+        </w:numPr>
+        <w:shd w:val="clear" w:color="auto" w:fill="FFFFFF"/>
+        <w:suppressAutoHyphens w:val="0"/>
+        <w:autoSpaceDN/>
+        <w:spacing w:after="180" w:line="270" w:lineRule="atLeast"/>
+        <w:textAlignment w:val="auto"/>
+        <w:rPr>
+          <w:rFonts w:asciiTheme="minorHAnsi" w:hAnsiTheme="minorHAnsi" w:cstheme="minorHAnsi"/>
+          <w:color w:val="444444"/>
+          <w:sz w:val="20"/>
+          <w:szCs w:val="20"/>
+        </w:rPr>
+      </w:pPr>
+      <w:r>
+        <w:rPr>
+          <w:rFonts w:asciiTheme="minorHAnsi" w:hAnsiTheme="minorHAnsi" w:cstheme="minorHAnsi"/>
+          <w:color w:val="444444"/>
+          <w:sz w:val="20"/>
+          <w:szCs w:val="20"/>
+        </w:rPr>
+        <w:t>Custom permissions allow to specifiy which roles have the ability to create, edit and delete events or manage venues.</w:t>
+      </w:r>
+    </w:p>
+    <w:p>
+      <w:pPr>
+        <w:numPr>
+          <w:ilvl w:val="0"/>
+          <w:numId w:val="4"/>
+        </w:numPr>
+        <w:shd w:val="clear" w:color="auto" w:fill="FFFFFF"/>
+        <w:suppressAutoHyphens w:val="0"/>
+        <w:autoSpaceDN/>
+        <w:spacing w:after="180" w:line="270" w:lineRule="atLeast"/>
+        <w:textAlignment w:val="auto"/>
+        <w:rPr>
+          <w:rFonts w:asciiTheme="minorHAnsi" w:hAnsiTheme="minorHAnsi" w:cstheme="minorHAnsi"/>
+          <w:color w:val="444444"/>
+          <w:sz w:val="20"/>
+          <w:szCs w:val="20"/>
+        </w:rPr>
+      </w:pPr>
+      <w:r>
+        <w:rPr>
+          <w:rFonts w:asciiTheme="minorHAnsi" w:hAnsiTheme="minorHAnsi" w:cstheme="minorHAnsi"/>
+          <w:color w:val="444444"/>
+          <w:sz w:val="20"/>
+          <w:szCs w:val="20"/>
+        </w:rPr>
+        <w:t>Public events feed: allow visitors to subscribe to your events, or a particular venue / category.</w:t>
+      </w:r>
+    </w:p>
+    <w:p>
+      <w:pPr>
+        <w:numPr>
+          <w:ilvl w:val="0"/>
+          <w:numId w:val="4"/>
+        </w:numPr>
+        <w:shd w:val="clear" w:color="auto" w:fill="FFFFFF"/>
+        <w:suppressAutoHyphens w:val="0"/>
+        <w:autoSpaceDN/>
+        <w:spacing w:after="180" w:line="270" w:lineRule="atLeast"/>
+        <w:textAlignment w:val="auto"/>
+        <w:rPr>
+          <w:rFonts w:asciiTheme="minorHAnsi" w:hAnsiTheme="minorHAnsi" w:cstheme="minorHAnsi"/>
+          <w:color w:val="444444"/>
+        </w:rPr>
+      </w:pPr>
+      <w:r>
+        <w:rPr>
+          <w:rFonts w:asciiTheme="minorHAnsi" w:hAnsiTheme="minorHAnsi" w:cstheme="minorHAnsi"/>
+          <w:color w:val="444444"/>
+          <w:sz w:val="20"/>
+          <w:szCs w:val="20"/>
+        </w:rPr>
+        <w:t>Supports ‘pretty permalinks’ for event pages, event archives, event category and venue pages.</w:t>
+      </w:r>
+    </w:p>
+    <w:p>
+      <w:pPr>
+        <w:shd w:val="clear" w:color="auto" w:fill="FFFFFF"/>
+        <w:suppressAutoHyphens w:val="0"/>
+        <w:autoSpaceDN/>
+        <w:spacing w:after="180" w:line="270" w:lineRule="atLeast"/>
+        <w:textAlignment w:val="auto"/>
+        <w:rPr>
+          <w:rFonts w:ascii="Helvetica" w:hAnsi="Helvetica" w:cs="Helvetica"/>
+          <w:color w:val="444444"/>
+        </w:rPr>
+      </w:pPr>
+      <w:r>
+        <w:rPr>
+          <w:rFonts w:ascii="Helvetica" w:hAnsi="Helvetica" w:cs="Helvetica"/>
+          <w:color w:val="444444"/>
+        </w:rPr>
+        <w:fldChar w:fldCharType="begin"/>
+      </w:r>
+      <w:r>
+        <w:rPr>
+          <w:rFonts w:ascii="Helvetica" w:hAnsi="Helvetica" w:cs="Helvetica"/>
+          <w:color w:val="444444"/>
+        </w:rPr>
+        <w:instrText xml:space="preserve"> ADDIN ZOTERO_ITEM CSL_CITATION {"citationID":"a2kg1dnlbd2","properties":{"formattedCitation":"{\\rtf (\\uc0\\u8220{}\\uc0\\u171{}\\uc0\\u8239{}Event Organiser Docs,\\uc0\\u8221{} n.d.)}","plainCitation":"(“« Event Organiser Docs,” n.d.)"},"citationItems":[{"id":19,"uris":["http://zotero.org/users/local/gVsKOWnd/items/6RS9TGEV"],"uri":["http://zotero.org/users/local/gVsKOWnd/items/6RS9TGEV"],"itemData":{"id":19,"type":"post-weblog","title":"« Event Organiser Docs","URL":"http://docs.wp-event-organiser.com/","accessed":{"date-parts":[["2017",11,6]]}}}],"schema":"https://github.com/citation-style-language/schema/raw/master/csl-citation.json"} </w:instrText>
+      </w:r>
+      <w:r>
+        <w:rPr>
+          <w:rFonts w:ascii="Helvetica" w:hAnsi="Helvetica" w:cs="Helvetica"/>
+          <w:color w:val="444444"/>
+        </w:rPr>
+        <w:fldChar w:fldCharType="separate"/>
+      </w:r>
+      <w:r>
+        <w:rPr>
+          <w:rFonts w:ascii="Helvetica" w:hAnsi="Helvetica" w:cs="Helvetica"/>
+          <w:szCs w:val="24"/>
+        </w:rPr>
+        <w:t>(“« Event Organiser Docs,” n.d.)</w:t>
+      </w:r>
+      <w:r>
+        <w:rPr>
+          <w:rFonts w:ascii="Helvetica" w:hAnsi="Helvetica" w:cs="Helvetica"/>
+          <w:color w:val="444444"/>
+        </w:rPr>
+        <w:fldChar w:fldCharType="end"/>
+      </w:r>
+    </w:p>
+    <w:p>
+      <w:pPr>
+        <w:shd w:val="clear" w:color="auto" w:fill="FFFFFF"/>
+        <w:suppressAutoHyphens w:val="0"/>
+        <w:autoSpaceDN/>
+        <w:spacing w:after="180" w:line="270" w:lineRule="atLeast"/>
+        <w:ind w:left="360"/>
+        <w:textAlignment w:val="auto"/>
+        <w:rPr>
+          <w:rFonts w:ascii="Helvetica" w:hAnsi="Helvetica" w:cs="Helvetica"/>
+          <w:color w:val="444444"/>
+        </w:rPr>
+      </w:pPr>
+      <w:r>
+        <w:rPr>
+          <w:rFonts w:ascii="Helvetica" w:hAnsi="Helvetica" w:cs="Helvetica"/>
+          <w:color w:val="444444"/>
+        </w:rPr>
+        <w:t xml:space="preserve">    </w:t>
+      </w:r>
     </w:p>
     <w:p/>
     <w:p>
@@ -852,106 +1745,494 @@
         <w:pStyle w:val="Heading2"/>
       </w:pPr>
       <w:r>
-        <w:t>General requirements</w:t>
+        <w:t xml:space="preserve">Milestones </w:t>
       </w:r>
     </w:p>
     <w:p/>
-    <w:p>
-      <w:r>
-        <w:t>HTML5, JavaScrip</w:t>
-      </w:r>
-      <w:r>
-        <w:t>t</w:t>
-      </w:r>
-      <w:r>
-        <w:t xml:space="preserve"> and CSS Languages </w:t>
-      </w:r>
-      <w:r>
-        <w:t xml:space="preserve">ionic and Cordova framework </w:t>
-      </w:r>
-    </w:p>
-    <w:p>
-      <w:r>
-        <w:t>Hybrid apps, like web apps, are built with Javascript, HTML, and CSS and run in something called Webview, a simplified browser within your app.</w:t>
-      </w:r>
-    </w:p>
+    <w:tbl>
+      <w:tblPr>
+        <w:tblStyle w:val="TableGrid"/>
+        <w:tblW w:w="9214" w:type="dxa"/>
+        <w:tblBorders>
+          <w:top w:val="none" w:sz="0" w:space="0" w:color="auto"/>
+          <w:left w:val="none" w:sz="0" w:space="0" w:color="auto"/>
+          <w:bottom w:val="none" w:sz="0" w:space="0" w:color="auto"/>
+          <w:right w:val="none" w:sz="0" w:space="0" w:color="auto"/>
+          <w:insideH w:val="none" w:sz="0" w:space="0" w:color="auto"/>
+          <w:insideV w:val="none" w:sz="0" w:space="0" w:color="auto"/>
+        </w:tblBorders>
+        <w:tblLook w:val="04A0" w:firstRow="1" w:lastRow="0" w:firstColumn="1" w:lastColumn="0" w:noHBand="0" w:noVBand="1"/>
+      </w:tblPr>
+      <w:tblGrid>
+        <w:gridCol w:w="1413"/>
+        <w:gridCol w:w="2698"/>
+        <w:gridCol w:w="5103"/>
+      </w:tblGrid>
+      <w:tr>
+        <w:tc>
+          <w:tcPr>
+            <w:tcW w:w="1413" w:type="dxa"/>
+            <w:shd w:val="clear" w:color="auto" w:fill="D9D9D9" w:themeFill="background1" w:themeFillShade="D9"/>
+          </w:tcPr>
+          <w:p>
+            <w:pPr>
+              <w:jc w:val="center"/>
+              <w:rPr>
+                <w:b/>
+              </w:rPr>
+            </w:pPr>
+            <w:r>
+              <w:rPr>
+                <w:b/>
+              </w:rPr>
+              <w:t>Deadline</w:t>
+            </w:r>
+          </w:p>
+        </w:tc>
+        <w:tc>
+          <w:tcPr>
+            <w:tcW w:w="2698" w:type="dxa"/>
+            <w:shd w:val="clear" w:color="auto" w:fill="D9D9D9" w:themeFill="background1" w:themeFillShade="D9"/>
+          </w:tcPr>
+          <w:p>
+            <w:pPr>
+              <w:jc w:val="center"/>
+              <w:rPr>
+                <w:b/>
+              </w:rPr>
+            </w:pPr>
+            <w:r>
+              <w:rPr>
+                <w:b/>
+              </w:rPr>
+              <w:t>Milestone</w:t>
+            </w:r>
+          </w:p>
+        </w:tc>
+        <w:tc>
+          <w:tcPr>
+            <w:tcW w:w="5103" w:type="dxa"/>
+            <w:shd w:val="clear" w:color="auto" w:fill="D9D9D9" w:themeFill="background1" w:themeFillShade="D9"/>
+          </w:tcPr>
+          <w:p>
+            <w:pPr>
+              <w:jc w:val="center"/>
+              <w:rPr>
+                <w:b/>
+              </w:rPr>
+            </w:pPr>
+            <w:r>
+              <w:rPr>
+                <w:b/>
+              </w:rPr>
+              <w:t>Delive</w:t>
+            </w:r>
+            <w:r>
+              <w:rPr>
+                <w:b/>
+              </w:rPr>
+              <w:t>rable</w:t>
+            </w:r>
+          </w:p>
+        </w:tc>
+      </w:tr>
+      <w:tr>
+        <w:tc>
+          <w:tcPr>
+            <w:tcW w:w="1413" w:type="dxa"/>
+          </w:tcPr>
+          <w:p>
+            <w:pPr>
+              <w:jc w:val="center"/>
+            </w:pPr>
+            <w:r>
+              <w:t>Week 6</w:t>
+            </w:r>
+          </w:p>
+        </w:tc>
+        <w:tc>
+          <w:tcPr>
+            <w:tcW w:w="2698" w:type="dxa"/>
+          </w:tcPr>
+          <w:p>
+            <w:pPr>
+              <w:jc w:val="center"/>
+            </w:pPr>
+            <w:r>
+              <w:t>Submit Project Proposal</w:t>
+            </w:r>
+          </w:p>
+        </w:tc>
+        <w:tc>
+          <w:tcPr>
+            <w:tcW w:w="5103" w:type="dxa"/>
+          </w:tcPr>
+          <w:p>
+            <w:pPr>
+              <w:jc w:val="center"/>
+            </w:pPr>
+            <w:r>
+              <w:t>Project Proposal</w:t>
+            </w:r>
+            <w:r>
+              <w:t xml:space="preserve"> </w:t>
+            </w:r>
+            <w:r>
+              <w:t xml:space="preserve">document describing and </w:t>
+            </w:r>
+            <w:r>
+              <w:t>explaining how</w:t>
+            </w:r>
+            <w:r>
+              <w:t xml:space="preserve"> </w:t>
+            </w:r>
+            <w:r>
+              <w:t>the project</w:t>
+            </w:r>
+            <w:r>
+              <w:t xml:space="preserve"> will be done</w:t>
+            </w:r>
+            <w:r>
+              <w:t>.</w:t>
+            </w:r>
+          </w:p>
+        </w:tc>
+      </w:tr>
+      <w:tr>
+        <w:tc>
+          <w:tcPr>
+            <w:tcW w:w="1413" w:type="dxa"/>
+            <w:shd w:val="clear" w:color="auto" w:fill="D9E2F3" w:themeFill="accent1" w:themeFillTint="33"/>
+          </w:tcPr>
+          <w:p>
+            <w:pPr>
+              <w:jc w:val="center"/>
+            </w:pPr>
+            <w:r>
+              <w:t>Week 10</w:t>
+            </w:r>
+          </w:p>
+        </w:tc>
+        <w:tc>
+          <w:tcPr>
+            <w:tcW w:w="2698" w:type="dxa"/>
+            <w:shd w:val="clear" w:color="auto" w:fill="D9E2F3" w:themeFill="accent1" w:themeFillTint="33"/>
+          </w:tcPr>
+          <w:p>
+            <w:pPr>
+              <w:jc w:val="center"/>
+            </w:pPr>
+            <w:r>
+              <w:t>Complete literature review</w:t>
+            </w:r>
+          </w:p>
+        </w:tc>
+        <w:tc>
+          <w:tcPr>
+            <w:tcW w:w="5103" w:type="dxa"/>
+            <w:shd w:val="clear" w:color="auto" w:fill="D9E2F3" w:themeFill="accent1" w:themeFillTint="33"/>
+          </w:tcPr>
+          <w:p>
+            <w:pPr>
+              <w:jc w:val="center"/>
+            </w:pPr>
+            <w:r>
+              <w:t>Literature review repor</w:t>
+            </w:r>
+            <w:r>
+              <w:t>t</w:t>
+            </w:r>
+            <w:r>
+              <w:t xml:space="preserve"> </w:t>
+            </w:r>
+            <w:r>
+              <w:t>of existing material and research methods and strategies that may be applied</w:t>
+            </w:r>
+            <w:r>
+              <w:t>.</w:t>
+            </w:r>
+          </w:p>
+        </w:tc>
+      </w:tr>
+      <w:tr>
+        <w:tc>
+          <w:tcPr>
+            <w:tcW w:w="1413" w:type="dxa"/>
+          </w:tcPr>
+          <w:p>
+            <w:pPr>
+              <w:jc w:val="center"/>
+            </w:pPr>
+            <w:r>
+              <w:t>Week 11</w:t>
+            </w:r>
+          </w:p>
+        </w:tc>
+        <w:tc>
+          <w:tcPr>
+            <w:tcW w:w="2698" w:type="dxa"/>
+          </w:tcPr>
+          <w:p>
+            <w:pPr>
+              <w:jc w:val="center"/>
+            </w:pPr>
+            <w:r>
+              <w:t>Complete first iteration</w:t>
+            </w:r>
+          </w:p>
+        </w:tc>
+        <w:tc>
+          <w:tcPr>
+            <w:tcW w:w="5103" w:type="dxa"/>
+          </w:tcPr>
+          <w:p>
+            <w:pPr>
+              <w:jc w:val="center"/>
+            </w:pPr>
+            <w:r>
+              <w:t>Design</w:t>
+            </w:r>
+            <w:r>
+              <w:t xml:space="preserve"> prototype</w:t>
+            </w:r>
+            <w:r>
+              <w:t xml:space="preserve"> </w:t>
+            </w:r>
+            <w:r>
+              <w:t>of the project platform and structure.</w:t>
+            </w:r>
+          </w:p>
+        </w:tc>
+      </w:tr>
+      <w:tr>
+        <w:tc>
+          <w:tcPr>
+            <w:tcW w:w="1413" w:type="dxa"/>
+            <w:shd w:val="clear" w:color="auto" w:fill="D9E2F3" w:themeFill="accent1" w:themeFillTint="33"/>
+          </w:tcPr>
+          <w:p>
+            <w:pPr>
+              <w:jc w:val="center"/>
+            </w:pPr>
+            <w:r>
+              <w:t>Week 12</w:t>
+            </w:r>
+          </w:p>
+        </w:tc>
+        <w:tc>
+          <w:tcPr>
+            <w:tcW w:w="2698" w:type="dxa"/>
+            <w:shd w:val="clear" w:color="auto" w:fill="D9E2F3" w:themeFill="accent1" w:themeFillTint="33"/>
+          </w:tcPr>
+          <w:p>
+            <w:pPr>
+              <w:jc w:val="center"/>
+            </w:pPr>
+            <w:r>
+              <w:t>Submit interim report</w:t>
+            </w:r>
+          </w:p>
+        </w:tc>
+        <w:tc>
+          <w:tcPr>
+            <w:tcW w:w="5103" w:type="dxa"/>
+            <w:shd w:val="clear" w:color="auto" w:fill="D9E2F3" w:themeFill="accent1" w:themeFillTint="33"/>
+          </w:tcPr>
+          <w:p>
+            <w:pPr>
+              <w:jc w:val="center"/>
+            </w:pPr>
+            <w:r>
+              <w:t>Interim report</w:t>
+            </w:r>
+            <w:r>
+              <w:t xml:space="preserve"> that include the </w:t>
+            </w:r>
+            <w:r>
+              <w:t>literature review</w:t>
+            </w:r>
+            <w:r>
+              <w:t xml:space="preserve"> </w:t>
+            </w:r>
+            <w:r>
+              <w:rPr>
+                <w:lang w:val="en-US"/>
+              </w:rPr>
+              <w:t xml:space="preserve">and </w:t>
+            </w:r>
+            <w:r>
+              <w:rPr>
+                <w:lang w:val="en-US"/>
+              </w:rPr>
+              <w:t>substantial development work such as requirements, analysis and design, and implementation or other documentation</w:t>
+            </w:r>
+          </w:p>
+        </w:tc>
+      </w:tr>
+      <w:tr>
+        <w:tc>
+          <w:tcPr>
+            <w:tcW w:w="1413" w:type="dxa"/>
+          </w:tcPr>
+          <w:p>
+            <w:pPr>
+              <w:jc w:val="center"/>
+            </w:pPr>
+            <w:r>
+              <w:t>Week 16</w:t>
+            </w:r>
+          </w:p>
+        </w:tc>
+        <w:tc>
+          <w:tcPr>
+            <w:tcW w:w="2698" w:type="dxa"/>
+          </w:tcPr>
+          <w:p>
+            <w:pPr>
+              <w:jc w:val="center"/>
+            </w:pPr>
+            <w:r>
+              <w:t>Complete second iteration</w:t>
+            </w:r>
+          </w:p>
+        </w:tc>
+        <w:tc>
+          <w:tcPr>
+            <w:tcW w:w="5103" w:type="dxa"/>
+          </w:tcPr>
+          <w:p>
+            <w:pPr>
+              <w:jc w:val="center"/>
+            </w:pPr>
+            <w:r>
+              <w:t>Working prototype</w:t>
+            </w:r>
+            <w:r>
+              <w:t xml:space="preserve"> with full data base structure </w:t>
+            </w:r>
+            <w:r>
+              <w:t>and most front end file</w:t>
+            </w:r>
+            <w:r>
+              <w:t>s finished.</w:t>
+            </w:r>
+            <w:r>
+              <w:t xml:space="preserve"> </w:t>
+            </w:r>
+          </w:p>
+        </w:tc>
+      </w:tr>
+      <w:tr>
+        <w:tc>
+          <w:tcPr>
+            <w:tcW w:w="1413" w:type="dxa"/>
+            <w:shd w:val="clear" w:color="auto" w:fill="D9E2F3" w:themeFill="accent1" w:themeFillTint="33"/>
+          </w:tcPr>
+          <w:p>
+            <w:pPr>
+              <w:jc w:val="center"/>
+            </w:pPr>
+            <w:r>
+              <w:t>Week 20</w:t>
+            </w:r>
+          </w:p>
+        </w:tc>
+        <w:tc>
+          <w:tcPr>
+            <w:tcW w:w="2698" w:type="dxa"/>
+            <w:shd w:val="clear" w:color="auto" w:fill="D9E2F3" w:themeFill="accent1" w:themeFillTint="33"/>
+          </w:tcPr>
+          <w:p>
+            <w:pPr>
+              <w:jc w:val="center"/>
+            </w:pPr>
+            <w:r>
+              <w:t>Complete third iteration</w:t>
+            </w:r>
+          </w:p>
+        </w:tc>
+        <w:tc>
+          <w:tcPr>
+            <w:tcW w:w="5103" w:type="dxa"/>
+            <w:shd w:val="clear" w:color="auto" w:fill="D9E2F3" w:themeFill="accent1" w:themeFillTint="33"/>
+          </w:tcPr>
+          <w:p>
+            <w:pPr>
+              <w:jc w:val="center"/>
+            </w:pPr>
+            <w:r>
+              <w:t>Final prototype</w:t>
+            </w:r>
+            <w:r>
+              <w:t xml:space="preserve"> with a complete front end and back end.</w:t>
+            </w:r>
+          </w:p>
+        </w:tc>
+      </w:tr>
+      <w:tr>
+        <w:tc>
+          <w:tcPr>
+            <w:tcW w:w="1413" w:type="dxa"/>
+          </w:tcPr>
+          <w:p>
+            <w:pPr>
+              <w:jc w:val="center"/>
+            </w:pPr>
+            <w:r>
+              <w:t>Week 24</w:t>
+            </w:r>
+          </w:p>
+        </w:tc>
+        <w:tc>
+          <w:tcPr>
+            <w:tcW w:w="2698" w:type="dxa"/>
+          </w:tcPr>
+          <w:p>
+            <w:pPr>
+              <w:jc w:val="center"/>
+            </w:pPr>
+            <w:r>
+              <w:t>Submit Final report</w:t>
+            </w:r>
+          </w:p>
+        </w:tc>
+        <w:tc>
+          <w:tcPr>
+            <w:tcW w:w="5103" w:type="dxa"/>
+          </w:tcPr>
+          <w:p>
+            <w:pPr>
+              <w:jc w:val="center"/>
+              <w:rPr>
+                <w:lang w:val="pt-PT"/>
+              </w:rPr>
+            </w:pPr>
+            <w:r>
+              <w:t>An electronic copy of the f</w:t>
+            </w:r>
+            <w:r>
+              <w:t>inal report</w:t>
+            </w:r>
+            <w:r>
+              <w:t xml:space="preserve"> </w:t>
+            </w:r>
+          </w:p>
+        </w:tc>
+      </w:tr>
+    </w:tbl>
     <w:p/>
     <w:p>
       <w:pPr>
         <w:pStyle w:val="Heading2"/>
-      </w:pPr>
-      <w:r>
-        <w:t xml:space="preserve">Milestones </w:t>
-      </w:r>
-    </w:p>
-    <w:p/>
-    <w:p/>
-    <w:p>
-      <w:pPr>
         <w:rPr>
           <w:lang w:val="pt-PT"/>
         </w:rPr>
       </w:pPr>
       <w:r>
         <w:rPr>
-          <w:lang w:val="en-US"/>
-        </w:rPr>
-        <w:t>M1:</w:t>
-      </w:r>
-      <w:r>
-        <w:rPr>
-          <w:lang w:val="en-US"/>
-        </w:rPr>
-        <w:t>Requirements Specification</w:t>
-      </w:r>
-    </w:p>
-    <w:p/>
-    <w:p>
-      <w:r>
-        <w:t>D</w:t>
-      </w:r>
-      <w:r>
-        <w:t>1: Project proposal. Description of the project and how is it going to be develop.</w:t>
-      </w:r>
-    </w:p>
-    <w:p>
-      <w:pPr>
-        <w:rPr>
-          <w:lang w:val="en-US"/>
-        </w:rPr>
-      </w:pPr>
-      <w:r>
-        <w:rPr>
-          <w:lang w:val="en-US"/>
-        </w:rPr>
-        <w:t>M2:</w:t>
-      </w:r>
-      <w:r>
-        <w:rPr>
-          <w:lang w:val="en-US"/>
-        </w:rPr>
-        <w:t xml:space="preserve">Analysis and Design </w:t>
-      </w:r>
-    </w:p>
-    <w:p>
-      <w:pPr>
-        <w:rPr>
           <w:lang w:val="pt-PT"/>
         </w:rPr>
-      </w:pPr>
-      <w:r>
-        <w:rPr>
-          <w:lang w:val="en-US"/>
-        </w:rPr>
-        <w:t>D</w:t>
-      </w:r>
-    </w:p>
-    <w:p>
-      <w:r>
-        <w:t>D</w:t>
-      </w:r>
-      <w:r>
-        <w:t>2: Interim Report (by learning week 12).</w:t>
+        <w:t xml:space="preserve">Referencies </w:t>
       </w:r>
     </w:p>
     <w:p>
@@ -960,85 +2241,93 @@
           <w:lang w:val="pt-PT"/>
         </w:rPr>
       </w:pPr>
-      <w:r>
-        <w:rPr>
-          <w:lang w:val="fr-FR"/>
-        </w:rPr>
-        <w:t>M3 : Implémentation</w:t>
-      </w:r>
-    </w:p>
-    <w:p>
-      <w:pPr>
+    </w:p>
+    <w:p>
+      <w:pPr>
+        <w:pStyle w:val="Bibliography"/>
+        <w:rPr>
+          <w:rFonts w:cs="Calibri"/>
+        </w:rPr>
+      </w:pPr>
+      <w:r>
         <w:rPr>
           <w:lang w:val="pt-PT"/>
         </w:rPr>
-      </w:pPr>
-      <w:r>
-        <w:t xml:space="preserve">M4: </w:t>
-      </w:r>
-      <w:r>
-        <w:rPr>
-          <w:lang w:val="en-US"/>
-        </w:rPr>
-        <w:t xml:space="preserve">Testing </w:t>
-      </w:r>
-      <w:r>
-        <w:rPr>
-          <w:lang w:val="fr-FR"/>
-        </w:rPr>
-        <w:t xml:space="preserve">and </w:t>
-      </w:r>
-      <w:r>
-        <w:rPr>
-          <w:lang w:val="en-US"/>
-        </w:rPr>
-        <w:t xml:space="preserve">Results  </w:t>
-      </w:r>
-    </w:p>
-    <w:p>
-      <w:pPr>
+        <w:fldChar w:fldCharType="begin"/>
+      </w:r>
+      <w:r>
         <w:rPr>
           <w:lang w:val="pt-PT"/>
         </w:rPr>
-      </w:pPr>
-      <w:r>
-        <w:t>M5:</w:t>
-      </w:r>
-      <w:r>
-        <w:rPr>
-          <w:lang w:val="ro-RO"/>
-        </w:rPr>
-        <w:t xml:space="preserve"> </w:t>
-      </w:r>
-      <w:r>
-        <w:rPr>
-          <w:lang w:val="ro-RO"/>
-        </w:rPr>
-        <w:t xml:space="preserve">Evaluation </w:t>
-      </w:r>
-    </w:p>
-    <w:p>
-      <w:pPr>
+        <w:instrText xml:space="preserve"> ADDIN ZOTERO_BIBL {"custom":[]} CSL_BIBLIOGRAPHY </w:instrText>
+      </w:r>
+      <w:r>
         <w:rPr>
           <w:lang w:val="pt-PT"/>
         </w:rPr>
-      </w:pPr>
-      <w:r>
-        <w:t xml:space="preserve">M6: </w:t>
-      </w:r>
-      <w:r>
-        <w:rPr>
-          <w:lang w:val="nl-NL"/>
-        </w:rPr>
-        <w:t xml:space="preserve">User Guide </w:t>
-      </w:r>
-    </w:p>
-    <w:p>
-      <w:r>
-        <w:t>D</w:t>
-      </w:r>
-      <w:r>
-        <w:t>3: Final project report (by learning week 24).</w:t>
+        <w:fldChar w:fldCharType="separate"/>
+      </w:r>
+      <w:r>
+        <w:rPr>
+          <w:rFonts w:cs="Calibri"/>
+        </w:rPr>
+        <w:t>9 Elements of a Successful Event Website | Ticket Tailor Blog, n.d.</w:t>
+      </w:r>
+    </w:p>
+    <w:p>
+      <w:pPr>
+        <w:pStyle w:val="Bibliography"/>
+        <w:rPr>
+          <w:rFonts w:cs="Calibri"/>
+        </w:rPr>
+      </w:pPr>
+      <w:r>
+        <w:rPr>
+          <w:rFonts w:cs="Calibri"/>
+        </w:rPr>
+        <w:t>E-ticket | Define E-ticket at Dictionary.com [WWW Document], n.d. URL http://www.dictionary.com/browse/e-ticket (accessed 10.27.17).</w:t>
+      </w:r>
+    </w:p>
+    <w:p>
+      <w:pPr>
+        <w:pStyle w:val="Bibliography"/>
+        <w:rPr>
+          <w:rFonts w:cs="Calibri"/>
+        </w:rPr>
+      </w:pPr>
+      <w:r>
+        <w:rPr>
+          <w:rFonts w:cs="Calibri"/>
+        </w:rPr>
+        <w:t>« Event Organiser Docs, n.d.</w:t>
+      </w:r>
+    </w:p>
+    <w:p>
+      <w:pPr>
+        <w:pStyle w:val="Bibliography"/>
+        <w:rPr>
+          <w:rFonts w:cs="Calibri"/>
+        </w:rPr>
+      </w:pPr>
+      <w:r>
+        <w:rPr>
+          <w:rFonts w:cs="Calibri"/>
+        </w:rPr>
+        <w:t>Eventbrite, 2017. . Wikipedia.</w:t>
+      </w:r>
+    </w:p>
+    <w:p>
+      <w:pPr>
+        <w:pStyle w:val="Bibliography"/>
+        <w:rPr>
+          <w:rFonts w:cs="Calibri"/>
+        </w:rPr>
+      </w:pPr>
+      <w:r>
+        <w:rPr>
+          <w:rFonts w:cs="Calibri"/>
+        </w:rPr>
+        <w:t>Native, Web or Hybrid Apps? What’s The Difference? [WWW Document], 5 months ago. . MobiLoud. URL https://www.mobiloud.com/blog/web-hybrid-native-apps/ (accessed 10.27.17).</w:t>
       </w:r>
     </w:p>
     <w:p>
@@ -1048,138 +2337,33 @@
         </w:rPr>
       </w:pPr>
       <w:r>
-        <w:t>M7:</w:t>
-      </w:r>
-      <w:r>
-        <w:rPr>
-          <w:lang w:val="en-US"/>
-        </w:rPr>
-        <w:t xml:space="preserve"> </w:t>
-      </w:r>
-      <w:r>
-        <w:rPr>
-          <w:lang w:val="en-US"/>
-        </w:rPr>
-        <w:t>Conclusions and Further Work</w:t>
-      </w:r>
-    </w:p>
-    <w:p>
-      <w:r>
-        <w:t>D</w:t>
-      </w:r>
-      <w:r>
-        <w:t>4: Viva Voce and Demonstration (immediately after the exam period).</w:t>
-      </w:r>
-    </w:p>
-    <w:p/>
-    <w:p>
-      <w:pPr>
-        <w:pStyle w:val="Heading2"/>
         <w:rPr>
           <w:lang w:val="pt-PT"/>
         </w:rPr>
-      </w:pPr>
-      <w:r>
+        <w:fldChar w:fldCharType="end"/>
+      </w:r>
+    </w:p>
+    <w:p>
+      <w:pPr>
+        <w:pStyle w:val="Heading4"/>
         <w:rPr>
           <w:lang w:val="pt-PT"/>
         </w:rPr>
-        <w:t xml:space="preserve">Referencies </w:t>
-      </w:r>
-    </w:p>
-    <w:p>
-      <w:pPr>
+      </w:pPr>
+      <w:r>
         <w:rPr>
           <w:lang w:val="pt-PT"/>
         </w:rPr>
-      </w:pPr>
-    </w:p>
-    <w:p>
-      <w:pPr>
-        <w:pStyle w:val="Bibliography"/>
-        <w:rPr>
-          <w:rFonts w:cs="Calibri"/>
-        </w:rPr>
-      </w:pPr>
-      <w:r>
+        <w:lastRenderedPageBreak/>
+        <w:t>Links</w:t>
+      </w:r>
+    </w:p>
+    <w:p>
+      <w:pPr>
         <w:rPr>
           <w:lang w:val="pt-PT"/>
         </w:rPr>
-        <w:fldChar w:fldCharType="begin"/>
-      </w:r>
-      <w:r>
-        <w:rPr>
-          <w:lang w:val="pt-PT"/>
-        </w:rPr>
-        <w:instrText xml:space="preserve"> ADDIN ZOTERO_BIBL {"custom":[]} CSL_BIBLIOGRAPHY </w:instrText>
-      </w:r>
-      <w:r>
-        <w:rPr>
-          <w:lang w:val="pt-PT"/>
-        </w:rPr>
-        <w:fldChar w:fldCharType="separate"/>
-      </w:r>
-      <w:r>
-        <w:rPr>
-          <w:rFonts w:cs="Calibri"/>
-        </w:rPr>
-        <w:t>9 Elements of a Successful Event Website | Ticket Tailor Blog, n.d.</w:t>
-      </w:r>
-    </w:p>
-    <w:p>
-      <w:pPr>
-        <w:pStyle w:val="Bibliography"/>
-        <w:rPr>
-          <w:rFonts w:cs="Calibri"/>
-        </w:rPr>
-      </w:pPr>
-      <w:r>
-        <w:rPr>
-          <w:rFonts w:cs="Calibri"/>
-        </w:rPr>
-        <w:t>E-ticket | Define E-ticket at Dictionary.com [WWW Document], n.d. URL http://www.dictionary.com/browse/e-ticket (accessed 10.27.17).</w:t>
-      </w:r>
-    </w:p>
-    <w:p>
-      <w:pPr>
-        <w:pStyle w:val="Bibliography"/>
-        <w:rPr>
-          <w:rFonts w:cs="Calibri"/>
-        </w:rPr>
-      </w:pPr>
-      <w:r>
-        <w:rPr>
-          <w:rFonts w:cs="Calibri"/>
-        </w:rPr>
-        <w:t>Eventbrite, 2017. . Wikipedia.</w:t>
-      </w:r>
-    </w:p>
-    <w:p>
-      <w:pPr>
-        <w:pStyle w:val="Bibliography"/>
-        <w:rPr>
-          <w:rFonts w:cs="Calibri"/>
-        </w:rPr>
-      </w:pPr>
-      <w:r>
-        <w:rPr>
-          <w:rFonts w:cs="Calibri"/>
-        </w:rPr>
-        <w:t>Native, Web or Hybrid Apps? What’s The Difference? [WWW Document], 5 months ago. . MobiLoud. URL https://www.mobiloud.com/blog/web-hybrid-native-apps/ (accessed 10.27.17).</w:t>
-      </w:r>
-    </w:p>
-    <w:p>
-      <w:pPr>
-        <w:rPr>
-          <w:lang w:val="pt-PT"/>
-        </w:rPr>
-      </w:pPr>
-      <w:r>
-        <w:rPr>
-          <w:lang w:val="pt-PT"/>
-        </w:rPr>
-        <w:lastRenderedPageBreak/>
-        <w:fldChar w:fldCharType="end"/>
-      </w:r>
+      </w:pPr>
     </w:p>
     <w:p>
       <w:hyperlink r:id="rId7" w:history="1">
@@ -1187,7 +2371,19 @@
           <w:rPr>
             <w:rStyle w:val="Hyperlink"/>
           </w:rPr>
-          <w:t>http://www.toptenreviews.com/services/entertainment/best-concert-tickets/</w:t>
+          <w:t>http://www.toptenreviews.com/services/</w:t>
+        </w:r>
+        <w:r>
+          <w:rPr>
+            <w:rStyle w:val="Hyperlink"/>
+          </w:rPr>
+          <w:t>e</w:t>
+        </w:r>
+        <w:r>
+          <w:rPr>
+            <w:rStyle w:val="Hyperlink"/>
+          </w:rPr>
+          <w:t>ntertainment/best-concert-tickets/</w:t>
         </w:r>
       </w:hyperlink>
     </w:p>
@@ -1197,7 +2393,19 @@
           <w:rPr>
             <w:rStyle w:val="Hyperlink"/>
           </w:rPr>
-          <w:t>https://cheesecakelabs.com/br/blog/designing-native-apps-for-android-and-ios-key-differences-and-similarities/</w:t>
+          <w:t>https://cheesecakelabs.com/br/blog/designing-native-apps-for-android-and-ios-key-differences-and-similar</w:t>
+        </w:r>
+        <w:r>
+          <w:rPr>
+            <w:rStyle w:val="Hyperlink"/>
+          </w:rPr>
+          <w:t>i</w:t>
+        </w:r>
+        <w:r>
+          <w:rPr>
+            <w:rStyle w:val="Hyperlink"/>
+          </w:rPr>
+          <w:t>ties/</w:t>
         </w:r>
       </w:hyperlink>
       <w:r>
@@ -1210,7 +2418,19 @@
           <w:rPr>
             <w:rStyle w:val="Hyperlink"/>
           </w:rPr>
-          <w:t>https://www.google.co.uk/url?sa=t&amp;rct=j&amp;q=&amp;esrc=s&amp;source=web&amp;cd=1&amp;cad=rja&amp;uact=8&amp;ved=0ahUKEwjmoOvssozXAhVIVxQKHeX1AOoQFggnMAA&amp;url=http%3A%2F%2Fblog.venturepact.com%2F8-high-performance-apps-you-never-knew-were-hybrid%2F&amp;usg=AOvVaw05AVfiQGavi-vjQ8-d7-do</w:t>
+          <w:t>https://www.google.co.uk/url?sa=t&amp;rct=j&amp;q=&amp;esrc=s&amp;source=web&amp;cd=1&amp;cad=rja&amp;uact=8&amp;ved=0ahUKEwjmoOvssozXAhVIVxQKHeX1AOoQFggnMAA&amp;url=http%3A%2F%2Fblog.venturepact.com%2F8-high-perfo</w:t>
+        </w:r>
+        <w:r>
+          <w:rPr>
+            <w:rStyle w:val="Hyperlink"/>
+          </w:rPr>
+          <w:t>r</w:t>
+        </w:r>
+        <w:r>
+          <w:rPr>
+            <w:rStyle w:val="Hyperlink"/>
+          </w:rPr>
+          <w:t>mance-apps-you-never-knew-were-hybrid%2F&amp;usg=AOvVaw05AVfiQGavi-vjQ8-d7-do</w:t>
         </w:r>
       </w:hyperlink>
       <w:r>
@@ -1223,7 +2443,19 @@
           <w:rPr>
             <w:rStyle w:val="Hyperlink"/>
           </w:rPr>
-          <w:t>http://docs.wp-event-organiser.com/</w:t>
+          <w:t>http://docs.wp-event-organiser.c</w:t>
+        </w:r>
+        <w:r>
+          <w:rPr>
+            <w:rStyle w:val="Hyperlink"/>
+          </w:rPr>
+          <w:t>o</w:t>
+        </w:r>
+        <w:r>
+          <w:rPr>
+            <w:rStyle w:val="Hyperlink"/>
+          </w:rPr>
+          <w:t>m/</w:t>
         </w:r>
       </w:hyperlink>
     </w:p>
@@ -1239,7 +2471,19 @@
           <w:rPr>
             <w:rStyle w:val="Hyperlink"/>
           </w:rPr>
-          <w:t>https://www.mobiloud.com/blog/web-hybrid-native-apps/</w:t>
+          <w:t>https://www.mobiloud.com/bl</w:t>
+        </w:r>
+        <w:r>
+          <w:rPr>
+            <w:rStyle w:val="Hyperlink"/>
+          </w:rPr>
+          <w:t>o</w:t>
+        </w:r>
+        <w:r>
+          <w:rPr>
+            <w:rStyle w:val="Hyperlink"/>
+          </w:rPr>
+          <w:t>g/web-hybrid-native-apps/</w:t>
         </w:r>
       </w:hyperlink>
     </w:p>
@@ -1257,7 +2501,21 @@
         </w:rPr>
       </w:pPr>
     </w:p>
-    <w:p/>
+    <w:p>
+      <w:pPr>
+        <w:rPr>
+          <w:rStyle w:val="Hyperlink"/>
+        </w:rPr>
+      </w:pPr>
+    </w:p>
+    <w:p>
+      <w:pPr>
+        <w:rPr>
+          <w:color w:val="0563C1"/>
+          <w:u w:val="single"/>
+        </w:rPr>
+      </w:pPr>
+    </w:p>
     <w:sectPr>
       <w:pgSz w:w="11906" w:h="16838"/>
       <w:pgMar w:top="1417" w:right="1701" w:bottom="1417" w:left="1701" w:header="720" w:footer="720" w:gutter="0"/>
@@ -1323,6 +2581,155 @@
 <file path=word/numbering.xml><?xml version="1.0" encoding="utf-8"?>
 <w:numbering xmlns:wpc="http://schemas.microsoft.com/office/word/2010/wordprocessingCanvas" xmlns:cx="http://schemas.microsoft.com/office/drawing/2014/chartex" xmlns:cx1="http://schemas.microsoft.com/office/drawing/2015/9/8/chartex" xmlns:cx2="http://schemas.microsoft.com/office/drawing/2015/10/21/chartex" xmlns:cx3="http://schemas.microsoft.com/office/drawing/2016/5/9/chartex" xmlns:cx4="http://schemas.microsoft.com/office/drawing/2016/5/10/chartex" xmlns:cx5="http://schemas.microsoft.com/office/drawing/2016/5/11/chartex" xmlns:cx6="http://schemas.microsoft.com/office/drawing/2016/5/12/chartex" xmlns:cx7="http://schemas.microsoft.com/office/drawing/2016/5/13/chartex" xmlns:cx8="http://schemas.microsoft.com/office/drawing/2016/5/14/chartex" xmlns:mc="http://schemas.openxmlformats.org/markup-compatibility/2006" xmlns:aink="http://schemas.microsoft.com/office/drawing/2016/ink" xmlns:am3d="http://schemas.microsoft.com/office/drawing/2017/model3d" xmlns:o="urn:schemas-microsoft-com:office:office" xmlns:r="http://schemas.openxmlformats.org/officeDocument/2006/relationships" xmlns:m="http://schemas.openxmlformats.org/officeDocument/2006/math" xmlns:v="urn:schemas-microsoft-com:vml" xmlns:wp14="http://schemas.microsoft.com/office/word/2010/wordprocessingDrawing" xmlns:wp="http://schemas.openxmlformats.org/drawingml/2006/wordprocessingDrawing" xmlns:w10="urn:schemas-microsoft-com:office:word" xmlns:w="http://schemas.openxmlformats.org/wordprocessingml/2006/main" xmlns:w14="http://schemas.microsoft.com/office/word/2010/wordml" xmlns:w15="http://schemas.microsoft.com/office/word/2012/wordml" xmlns:w16cid="http://schemas.microsoft.com/office/word/2016/wordml/cid" xmlns:w16se="http://schemas.microsoft.com/office/word/2015/wordml/symex" xmlns:wpg="http://schemas.microsoft.com/office/word/2010/wordprocessingGroup" xmlns:wpi="http://schemas.microsoft.com/office/word/2010/wordprocessingInk" xmlns:wne="http://schemas.microsoft.com/office/word/2006/wordml" xmlns:wps="http://schemas.microsoft.com/office/word/2010/wordprocessingShape" mc:Ignorable="w14 w15 w16se w16cid wp14">
   <w:abstractNum w:abstractNumId="0" w15:restartNumberingAfterBreak="0">
+    <w:nsid w:val="10AB1A11"/>
+    <w:multiLevelType w:val="multilevel"/>
+    <w:tmpl w:val="7BEA4210"/>
+    <w:lvl w:ilvl="0">
+      <w:start w:val="1"/>
+      <w:numFmt w:val="bullet"/>
+      <w:lvlText w:val=""/>
+      <w:lvlJc w:val="left"/>
+      <w:pPr>
+        <w:tabs>
+          <w:tab w:val="num" w:pos="720"/>
+        </w:tabs>
+        <w:ind w:left="720" w:hanging="360"/>
+      </w:pPr>
+      <w:rPr>
+        <w:rFonts w:ascii="Symbol" w:hAnsi="Symbol" w:hint="default"/>
+        <w:sz w:val="20"/>
+      </w:rPr>
+    </w:lvl>
+    <w:lvl w:ilvl="1">
+      <w:start w:val="1"/>
+      <w:numFmt w:val="bullet"/>
+      <w:lvlText w:val="o"/>
+      <w:lvlJc w:val="left"/>
+      <w:pPr>
+        <w:tabs>
+          <w:tab w:val="num" w:pos="1440"/>
+        </w:tabs>
+        <w:ind w:left="1440" w:hanging="360"/>
+      </w:pPr>
+      <w:rPr>
+        <w:rFonts w:ascii="Courier New" w:hAnsi="Courier New" w:hint="default"/>
+        <w:sz w:val="20"/>
+      </w:rPr>
+    </w:lvl>
+    <w:lvl w:ilvl="2" w:tentative="1">
+      <w:start w:val="1"/>
+      <w:numFmt w:val="bullet"/>
+      <w:lvlText w:val=""/>
+      <w:lvlJc w:val="left"/>
+      <w:pPr>
+        <w:tabs>
+          <w:tab w:val="num" w:pos="2160"/>
+        </w:tabs>
+        <w:ind w:left="2160" w:hanging="360"/>
+      </w:pPr>
+      <w:rPr>
+        <w:rFonts w:ascii="Wingdings" w:hAnsi="Wingdings" w:hint="default"/>
+        <w:sz w:val="20"/>
+      </w:rPr>
+    </w:lvl>
+    <w:lvl w:ilvl="3" w:tentative="1">
+      <w:start w:val="1"/>
+      <w:numFmt w:val="bullet"/>
+      <w:lvlText w:val=""/>
+      <w:lvlJc w:val="left"/>
+      <w:pPr>
+        <w:tabs>
+          <w:tab w:val="num" w:pos="2880"/>
+        </w:tabs>
+        <w:ind w:left="2880" w:hanging="360"/>
+      </w:pPr>
+      <w:rPr>
+        <w:rFonts w:ascii="Wingdings" w:hAnsi="Wingdings" w:hint="default"/>
+        <w:sz w:val="20"/>
+      </w:rPr>
+    </w:lvl>
+    <w:lvl w:ilvl="4" w:tentative="1">
+      <w:start w:val="1"/>
+      <w:numFmt w:val="bullet"/>
+      <w:lvlText w:val=""/>
+      <w:lvlJc w:val="left"/>
+      <w:pPr>
+        <w:tabs>
+          <w:tab w:val="num" w:pos="3600"/>
+        </w:tabs>
+        <w:ind w:left="3600" w:hanging="360"/>
+      </w:pPr>
+      <w:rPr>
+        <w:rFonts w:ascii="Wingdings" w:hAnsi="Wingdings" w:hint="default"/>
+        <w:sz w:val="20"/>
+      </w:rPr>
+    </w:lvl>
+    <w:lvl w:ilvl="5" w:tentative="1">
+      <w:start w:val="1"/>
+      <w:numFmt w:val="bullet"/>
+      <w:lvlText w:val=""/>
+      <w:lvlJc w:val="left"/>
+      <w:pPr>
+        <w:tabs>
+          <w:tab w:val="num" w:pos="4320"/>
+        </w:tabs>
+        <w:ind w:left="4320" w:hanging="360"/>
+      </w:pPr>
+      <w:rPr>
+        <w:rFonts w:ascii="Wingdings" w:hAnsi="Wingdings" w:hint="default"/>
+        <w:sz w:val="20"/>
+      </w:rPr>
+    </w:lvl>
+    <w:lvl w:ilvl="6" w:tentative="1">
+      <w:start w:val="1"/>
+      <w:numFmt w:val="bullet"/>
+      <w:lvlText w:val=""/>
+      <w:lvlJc w:val="left"/>
+      <w:pPr>
+        <w:tabs>
+          <w:tab w:val="num" w:pos="5040"/>
+        </w:tabs>
+        <w:ind w:left="5040" w:hanging="360"/>
+      </w:pPr>
+      <w:rPr>
+        <w:rFonts w:ascii="Wingdings" w:hAnsi="Wingdings" w:hint="default"/>
+        <w:sz w:val="20"/>
+      </w:rPr>
+    </w:lvl>
+    <w:lvl w:ilvl="7" w:tentative="1">
+      <w:start w:val="1"/>
+      <w:numFmt w:val="bullet"/>
+      <w:lvlText w:val=""/>
+      <w:lvlJc w:val="left"/>
+      <w:pPr>
+        <w:tabs>
+          <w:tab w:val="num" w:pos="5760"/>
+        </w:tabs>
+        <w:ind w:left="5760" w:hanging="360"/>
+      </w:pPr>
+      <w:rPr>
+        <w:rFonts w:ascii="Wingdings" w:hAnsi="Wingdings" w:hint="default"/>
+        <w:sz w:val="20"/>
+      </w:rPr>
+    </w:lvl>
+    <w:lvl w:ilvl="8" w:tentative="1">
+      <w:start w:val="1"/>
+      <w:numFmt w:val="bullet"/>
+      <w:lvlText w:val=""/>
+      <w:lvlJc w:val="left"/>
+      <w:pPr>
+        <w:tabs>
+          <w:tab w:val="num" w:pos="6480"/>
+        </w:tabs>
+        <w:ind w:left="6480" w:hanging="360"/>
+      </w:pPr>
+      <w:rPr>
+        <w:rFonts w:ascii="Wingdings" w:hAnsi="Wingdings" w:hint="default"/>
+        <w:sz w:val="20"/>
+      </w:rPr>
+    </w:lvl>
+  </w:abstractNum>
+  <w:abstractNum w:abstractNumId="1" w15:restartNumberingAfterBreak="0">
     <w:nsid w:val="267F1C93"/>
     <w:multiLevelType w:val="hybridMultilevel"/>
     <w:tmpl w:val="DA268B74"/>
@@ -1462,7 +2869,7 @@
       </w:rPr>
     </w:lvl>
   </w:abstractNum>
-  <w:abstractNum w:abstractNumId="1" w15:restartNumberingAfterBreak="0">
+  <w:abstractNum w:abstractNumId="2" w15:restartNumberingAfterBreak="0">
     <w:nsid w:val="67E2195E"/>
     <w:multiLevelType w:val="multilevel"/>
     <w:tmpl w:val="BE567FA4"/>
@@ -1566,7 +2973,7 @@
       </w:rPr>
     </w:lvl>
   </w:abstractNum>
-  <w:abstractNum w:abstractNumId="2" w15:restartNumberingAfterBreak="0">
+  <w:abstractNum w:abstractNumId="3" w15:restartNumberingAfterBreak="0">
     <w:nsid w:val="72324684"/>
     <w:multiLevelType w:val="hybridMultilevel"/>
     <w:tmpl w:val="29CA9C98"/>
@@ -1679,13 +3086,16 @@
     </w:lvl>
   </w:abstractNum>
   <w:num w:numId="1">
+    <w:abstractNumId w:val="2"/>
+  </w:num>
+  <w:num w:numId="2">
     <w:abstractNumId w:val="1"/>
   </w:num>
-  <w:num w:numId="2">
+  <w:num w:numId="3">
+    <w:abstractNumId w:val="3"/>
+  </w:num>
+  <w:num w:numId="4">
     <w:abstractNumId w:val="0"/>
-  </w:num>
-  <w:num w:numId="3">
-    <w:abstractNumId w:val="2"/>
   </w:num>
 </w:numbering>
 </file>
@@ -2155,6 +3565,28 @@
       <w:szCs w:val="24"/>
     </w:rPr>
   </w:style>
+  <w:style w:type="paragraph" w:styleId="Heading4">
+    <w:name w:val="heading 4"/>
+    <w:basedOn w:val="Normal"/>
+    <w:next w:val="Normal"/>
+    <w:link w:val="Heading4Char"/>
+    <w:uiPriority w:val="9"/>
+    <w:unhideWhenUsed/>
+    <w:qFormat/>
+    <w:rsid w:val="004C2CF7"/>
+    <w:pPr>
+      <w:keepNext/>
+      <w:keepLines/>
+      <w:spacing w:before="40" w:after="0"/>
+      <w:outlineLvl w:val="3"/>
+    </w:pPr>
+    <w:rPr>
+      <w:rFonts w:asciiTheme="majorHAnsi" w:eastAsiaTheme="majorEastAsia" w:hAnsiTheme="majorHAnsi" w:cstheme="majorBidi"/>
+      <w:i/>
+      <w:iCs/>
+      <w:color w:val="2F5496" w:themeColor="accent1" w:themeShade="BF"/>
+    </w:rPr>
+  </w:style>
   <w:style w:type="character" w:default="1" w:styleId="DefaultParagraphFont">
     <w:name w:val="Default Paragraph Font"/>
     <w:uiPriority w:val="1"/>
@@ -2258,6 +3690,97 @@
       <w:ind w:left="720"/>
       <w:contextualSpacing/>
     </w:pPr>
+  </w:style>
+  <w:style w:type="table" w:styleId="TableGrid">
+    <w:name w:val="Table Grid"/>
+    <w:basedOn w:val="TableNormal"/>
+    <w:uiPriority w:val="39"/>
+    <w:rsid w:val="00EE5741"/>
+    <w:pPr>
+      <w:spacing w:after="0" w:line="240" w:lineRule="auto"/>
+    </w:pPr>
+    <w:tblPr>
+      <w:tblBorders>
+        <w:top w:val="single" w:sz="4" w:space="0" w:color="auto"/>
+        <w:left w:val="single" w:sz="4" w:space="0" w:color="auto"/>
+        <w:bottom w:val="single" w:sz="4" w:space="0" w:color="auto"/>
+        <w:right w:val="single" w:sz="4" w:space="0" w:color="auto"/>
+        <w:insideH w:val="single" w:sz="4" w:space="0" w:color="auto"/>
+        <w:insideV w:val="single" w:sz="4" w:space="0" w:color="auto"/>
+      </w:tblBorders>
+    </w:tblPr>
+  </w:style>
+  <w:style w:type="character" w:styleId="FollowedHyperlink">
+    <w:name w:val="FollowedHyperlink"/>
+    <w:basedOn w:val="DefaultParagraphFont"/>
+    <w:uiPriority w:val="99"/>
+    <w:semiHidden/>
+    <w:unhideWhenUsed/>
+    <w:rsid w:val="00092433"/>
+    <w:rPr>
+      <w:color w:val="954F72" w:themeColor="followedHyperlink"/>
+      <w:u w:val="single"/>
+    </w:rPr>
+  </w:style>
+  <w:style w:type="character" w:styleId="Emphasis">
+    <w:name w:val="Emphasis"/>
+    <w:basedOn w:val="DefaultParagraphFont"/>
+    <w:uiPriority w:val="20"/>
+    <w:qFormat/>
+    <w:rsid w:val="004C2CF7"/>
+    <w:rPr>
+      <w:i/>
+      <w:iCs/>
+    </w:rPr>
+  </w:style>
+  <w:style w:type="character" w:customStyle="1" w:styleId="Heading4Char">
+    <w:name w:val="Heading 4 Char"/>
+    <w:basedOn w:val="DefaultParagraphFont"/>
+    <w:link w:val="Heading4"/>
+    <w:uiPriority w:val="9"/>
+    <w:rsid w:val="004C2CF7"/>
+    <w:rPr>
+      <w:rFonts w:asciiTheme="majorHAnsi" w:eastAsiaTheme="majorEastAsia" w:hAnsiTheme="majorHAnsi" w:cstheme="majorBidi"/>
+      <w:i/>
+      <w:iCs/>
+      <w:color w:val="2F5496" w:themeColor="accent1" w:themeShade="BF"/>
+      <w:lang w:val="en-GB"/>
+    </w:rPr>
+  </w:style>
+  <w:style w:type="paragraph" w:styleId="Title">
+    <w:name w:val="Title"/>
+    <w:basedOn w:val="Normal"/>
+    <w:next w:val="Normal"/>
+    <w:link w:val="TitleChar"/>
+    <w:uiPriority w:val="10"/>
+    <w:qFormat/>
+    <w:rsid w:val="006C2A37"/>
+    <w:pPr>
+      <w:spacing w:after="0" w:line="240" w:lineRule="auto"/>
+      <w:contextualSpacing/>
+    </w:pPr>
+    <w:rPr>
+      <w:rFonts w:asciiTheme="majorHAnsi" w:eastAsiaTheme="majorEastAsia" w:hAnsiTheme="majorHAnsi" w:cstheme="majorBidi"/>
+      <w:spacing w:val="-10"/>
+      <w:kern w:val="28"/>
+      <w:sz w:val="56"/>
+      <w:szCs w:val="56"/>
+    </w:rPr>
+  </w:style>
+  <w:style w:type="character" w:customStyle="1" w:styleId="TitleChar">
+    <w:name w:val="Title Char"/>
+    <w:basedOn w:val="DefaultParagraphFont"/>
+    <w:link w:val="Title"/>
+    <w:uiPriority w:val="10"/>
+    <w:rsid w:val="006C2A37"/>
+    <w:rPr>
+      <w:rFonts w:asciiTheme="majorHAnsi" w:eastAsiaTheme="majorEastAsia" w:hAnsiTheme="majorHAnsi" w:cstheme="majorBidi"/>
+      <w:spacing w:val="-10"/>
+      <w:kern w:val="28"/>
+      <w:sz w:val="56"/>
+      <w:szCs w:val="56"/>
+      <w:lang w:val="en-GB"/>
+    </w:rPr>
   </w:style>
 </w:styles>
 </file>

</xml_diff>